<commit_message>
Gesprächsprotokoll und Spezifikation V2.0
</commit_message>
<xml_diff>
--- a/Planung/Protokolle/Begleitprotokoll.docx
+++ b/Planung/Protokolle/Begleitprotokoll.docx
@@ -112,7 +112,7 @@
                 <w:szCs w:val="24"/>
                 <w:lang w:val="de-DE" w:eastAsia="de-DE"/>
               </w:rPr>
-              <w:t>2016/17</w:t>
+              <w:t>2017/18</w:t>
             </w:r>
           </w:p>
         </w:tc>
@@ -184,7 +184,16 @@
                 <w:szCs w:val="24"/>
                 <w:lang w:val="de-DE" w:eastAsia="de-DE"/>
               </w:rPr>
-              <w:t>4. bHIF</w:t>
+              <w:t>5</w:t>
+            </w:r>
+            <w:r>
+              <w:rPr>
+                <w:rFonts w:ascii="Cambria" w:eastAsia="Times New Roman" w:hAnsi="Cambria" w:cs="Calibri"/>
+                <w:caps/>
+                <w:szCs w:val="24"/>
+                <w:lang w:val="de-DE" w:eastAsia="de-DE"/>
+              </w:rPr>
+              <w:t>. bHIF</w:t>
             </w:r>
           </w:p>
         </w:tc>
@@ -319,31 +328,7 @@
                 <w:szCs w:val="20"/>
                 <w:lang w:val="de-DE" w:eastAsia="de-DE"/>
               </w:rPr>
-              <w:t xml:space="preserve">AEMS – </w:t>
-            </w:r>
-            <w:proofErr w:type="spellStart"/>
-            <w:r>
-              <w:rPr>
-                <w:rFonts w:ascii="Cambria" w:eastAsia="Times New Roman" w:hAnsi="Cambria" w:cs="TimesNewRoman,Bold"/>
-                <w:b/>
-                <w:bCs/>
-                <w:sz w:val="20"/>
-                <w:szCs w:val="20"/>
-                <w:lang w:val="de-DE" w:eastAsia="de-DE"/>
-              </w:rPr>
-              <w:t>Advanced</w:t>
-            </w:r>
-            <w:proofErr w:type="spellEnd"/>
-            <w:r>
-              <w:rPr>
-                <w:rFonts w:ascii="Cambria" w:eastAsia="Times New Roman" w:hAnsi="Cambria" w:cs="TimesNewRoman,Bold"/>
-                <w:b/>
-                <w:bCs/>
-                <w:sz w:val="20"/>
-                <w:szCs w:val="20"/>
-                <w:lang w:val="de-DE" w:eastAsia="de-DE"/>
-              </w:rPr>
-              <w:t xml:space="preserve"> Energy Monitoring System</w:t>
+              <w:t>AEMS – Advanced Energy Monitoring System</w:t>
             </w:r>
           </w:p>
         </w:tc>
@@ -476,7 +461,7 @@
                 <w:szCs w:val="20"/>
                 <w:lang w:val="de-DE" w:eastAsia="de-DE"/>
               </w:rPr>
-              <w:t>Teammitglieder:</w:t>
+              <w:t>Auftraggeber:</w:t>
             </w:r>
           </w:p>
         </w:tc>
@@ -499,10 +484,74 @@
                 <w:bCs/>
                 <w:sz w:val="20"/>
                 <w:szCs w:val="20"/>
-                <w:lang w:val="en-GB" w:eastAsia="de-DE"/>
+                <w:lang w:val="de-DE" w:eastAsia="de-DE"/>
               </w:rPr>
             </w:pPr>
             <w:r>
+              <w:rPr>
+                <w:rFonts w:ascii="Cambria" w:eastAsia="Times New Roman" w:hAnsi="Cambria" w:cs="TimesNewRoman,Bold"/>
+                <w:b/>
+                <w:bCs/>
+                <w:sz w:val="20"/>
+                <w:szCs w:val="20"/>
+                <w:lang w:val="de-DE" w:eastAsia="de-DE"/>
+              </w:rPr>
+              <w:t>Ing. Herbert Pölzlberger, Energiegenossenschaft Eferding</w:t>
+            </w:r>
+          </w:p>
+        </w:tc>
+      </w:tr>
+      <w:tr>
+        <w:tc>
+          <w:tcPr>
+            <w:tcW w:w="3402" w:type="dxa"/>
+            <w:tcBorders>
+              <w:top w:val="nil"/>
+              <w:bottom w:val="nil"/>
+            </w:tcBorders>
+          </w:tcPr>
+          <w:p>
+            <w:pPr>
+              <w:tabs>
+                <w:tab w:val="left" w:pos="4050"/>
+              </w:tabs>
+              <w:autoSpaceDE w:val="0"/>
+              <w:autoSpaceDN w:val="0"/>
+              <w:adjustRightInd w:val="0"/>
+              <w:spacing w:before="240" w:after="0" w:line="240" w:lineRule="auto"/>
+              <w:rPr>
+                <w:rFonts w:ascii="Cambria" w:eastAsia="Times New Roman" w:hAnsi="Cambria" w:cs="TimesNewRoman,Bold"/>
+                <w:bCs/>
+                <w:sz w:val="20"/>
+                <w:szCs w:val="20"/>
+                <w:lang w:val="de-DE" w:eastAsia="de-DE"/>
+              </w:rPr>
+            </w:pPr>
+            <w:r>
+              <w:rPr>
+                <w:rFonts w:ascii="Cambria" w:eastAsia="Times New Roman" w:hAnsi="Cambria" w:cs="TimesNewRoman,Bold"/>
+                <w:bCs/>
+                <w:sz w:val="20"/>
+                <w:szCs w:val="20"/>
+                <w:lang w:val="de-DE" w:eastAsia="de-DE"/>
+              </w:rPr>
+              <w:t>Teammitglieder:</w:t>
+            </w:r>
+          </w:p>
+        </w:tc>
+        <w:tc>
+          <w:tcPr>
+            <w:tcW w:w="6514" w:type="dxa"/>
+          </w:tcPr>
+          <w:p>
+            <w:pPr>
+              <w:tabs>
+                <w:tab w:val="left" w:pos="4050"/>
+              </w:tabs>
+              <w:autoSpaceDE w:val="0"/>
+              <w:autoSpaceDN w:val="0"/>
+              <w:adjustRightInd w:val="0"/>
+              <w:spacing w:before="240" w:after="0" w:line="240" w:lineRule="auto"/>
               <w:rPr>
                 <w:rFonts w:ascii="Cambria" w:eastAsia="Times New Roman" w:hAnsi="Cambria" w:cs="TimesNewRoman,Bold"/>
                 <w:b/>
@@ -511,9 +560,7 @@
                 <w:szCs w:val="20"/>
                 <w:lang w:val="en-GB" w:eastAsia="de-DE"/>
               </w:rPr>
-              <w:t xml:space="preserve">Knoll Lukas, Graf </w:t>
-            </w:r>
-            <w:proofErr w:type="spellStart"/>
+            </w:pPr>
             <w:r>
               <w:rPr>
                 <w:rFonts w:ascii="Cambria" w:eastAsia="Times New Roman" w:hAnsi="Cambria" w:cs="TimesNewRoman,Bold"/>
@@ -523,19 +570,7 @@
                 <w:szCs w:val="20"/>
                 <w:lang w:val="en-GB" w:eastAsia="de-DE"/>
               </w:rPr>
-              <w:t>Niklas</w:t>
-            </w:r>
-            <w:proofErr w:type="spellEnd"/>
-            <w:r>
-              <w:rPr>
-                <w:rFonts w:ascii="Cambria" w:eastAsia="Times New Roman" w:hAnsi="Cambria" w:cs="TimesNewRoman,Bold"/>
-                <w:b/>
-                <w:bCs/>
-                <w:sz w:val="20"/>
-                <w:szCs w:val="20"/>
-                <w:lang w:val="en-GB" w:eastAsia="de-DE"/>
-              </w:rPr>
-              <w:t>, Mandl Sebastian</w:t>
+              <w:t>Knoll Lukas, Graf Niklas, Mandl Sebastian</w:t>
             </w:r>
           </w:p>
         </w:tc>
@@ -861,7 +896,18 @@
                 <w:szCs w:val="18"/>
                 <w:lang w:val="de-DE" w:eastAsia="de-DE"/>
               </w:rPr>
-              <w:t>28.9.2016</w:t>
+              <w:t>20</w:t>
+            </w:r>
+            <w:r>
+              <w:rPr>
+                <w:rFonts w:ascii="Cambria" w:eastAsia="Times New Roman" w:hAnsi="Cambria" w:cs="TimesNewRoman,Bold"/>
+                <w:b w:val="0"/>
+                <w:bCs w:val="0"/>
+                <w:sz w:val="18"/>
+                <w:szCs w:val="18"/>
+                <w:lang w:val="de-DE" w:eastAsia="de-DE"/>
+              </w:rPr>
+              <w:t>.07.2017</w:t>
             </w:r>
           </w:p>
         </w:tc>
@@ -928,31 +974,7 @@
                 <w:szCs w:val="18"/>
                 <w:lang w:val="en-GB" w:eastAsia="de-DE"/>
               </w:rPr>
-              <w:t xml:space="preserve">Graf </w:t>
-            </w:r>
-            <w:proofErr w:type="spellStart"/>
-            <w:r>
-              <w:rPr>
-                <w:rFonts w:ascii="Cambria" w:eastAsia="Times New Roman" w:hAnsi="Cambria" w:cs="TimesNewRoman,Bold"/>
-                <w:b/>
-                <w:bCs/>
-                <w:sz w:val="18"/>
-                <w:szCs w:val="18"/>
-                <w:lang w:val="en-GB" w:eastAsia="de-DE"/>
-              </w:rPr>
-              <w:t>Niklas</w:t>
-            </w:r>
-            <w:proofErr w:type="spellEnd"/>
-            <w:r>
-              <w:rPr>
-                <w:rFonts w:ascii="Cambria" w:eastAsia="Times New Roman" w:hAnsi="Cambria" w:cs="TimesNewRoman,Bold"/>
-                <w:b/>
-                <w:bCs/>
-                <w:sz w:val="18"/>
-                <w:szCs w:val="18"/>
-                <w:lang w:val="en-GB" w:eastAsia="de-DE"/>
-              </w:rPr>
-              <w:t>,</w:t>
+              <w:t>Graf Niklas,</w:t>
             </w:r>
           </w:p>
           <w:p>
@@ -983,7 +1005,7 @@
                 <w:szCs w:val="18"/>
                 <w:lang w:val="de-DE" w:eastAsia="de-DE"/>
               </w:rPr>
-              <w:t>Doppelbauer Josef</w:t>
+              <w:t xml:space="preserve">Pölzlberger </w:t>
             </w:r>
             <w:r>
               <w:rPr>
@@ -994,9 +1016,8 @@
                 <w:szCs w:val="18"/>
                 <w:lang w:val="de-DE" w:eastAsia="de-DE"/>
               </w:rPr>
-              <w:t xml:space="preserve">, </w:t>
-            </w:r>
-            <w:proofErr w:type="spellStart"/>
+              <w:t xml:space="preserve">        </w:t>
+            </w:r>
             <w:r>
               <w:rPr>
                 <w:rFonts w:ascii="Cambria" w:eastAsia="Times New Roman" w:hAnsi="Cambria" w:cs="TimesNewRoman,Bold"/>
@@ -1006,19 +1027,7 @@
                 <w:szCs w:val="18"/>
                 <w:lang w:val="de-DE" w:eastAsia="de-DE"/>
               </w:rPr>
-              <w:t>Pölzlberger</w:t>
-            </w:r>
-            <w:proofErr w:type="spellEnd"/>
-            <w:r>
-              <w:rPr>
-                <w:rFonts w:ascii="Cambria" w:eastAsia="Times New Roman" w:hAnsi="Cambria" w:cs="TimesNewRoman,Bold"/>
-                <w:b/>
-                <w:bCs/>
-                <w:sz w:val="18"/>
-                <w:szCs w:val="18"/>
-                <w:lang w:val="de-DE" w:eastAsia="de-DE"/>
-              </w:rPr>
-              <w:t xml:space="preserve"> Herbert</w:t>
+              <w:t>Herbert</w:t>
             </w:r>
           </w:p>
         </w:tc>
@@ -1038,13 +1047,341 @@
               <w:cnfStyle w:val="000000100000" w:firstRow="0" w:lastRow="0" w:firstColumn="0" w:lastColumn="0" w:oddVBand="0" w:evenVBand="0" w:oddHBand="1" w:evenHBand="0" w:firstRowFirstColumn="0" w:firstRowLastColumn="0" w:lastRowFirstColumn="0" w:lastRowLastColumn="0"/>
               <w:rPr>
                 <w:rFonts w:ascii="Cambria" w:eastAsia="Times New Roman" w:hAnsi="Cambria" w:cs="TimesNewRoman,Bold"/>
-                <w:b/>
                 <w:bCs/>
                 <w:sz w:val="18"/>
                 <w:szCs w:val="18"/>
                 <w:lang w:val="de-DE" w:eastAsia="de-DE"/>
               </w:rPr>
             </w:pPr>
+            <w:r>
+              <w:rPr>
+                <w:rFonts w:ascii="Cambria" w:eastAsia="Times New Roman" w:hAnsi="Cambria" w:cs="TimesNewRoman,Bold"/>
+                <w:bCs/>
+                <w:sz w:val="18"/>
+                <w:szCs w:val="18"/>
+                <w:lang w:val="de-DE" w:eastAsia="de-DE"/>
+              </w:rPr>
+              <w:t xml:space="preserve">Besprechung, </w:t>
+            </w:r>
+            <w:r>
+              <w:rPr>
+                <w:rFonts w:ascii="Cambria" w:eastAsia="Times New Roman" w:hAnsi="Cambria" w:cs="TimesNewRoman,Bold"/>
+                <w:bCs/>
+                <w:sz w:val="18"/>
+                <w:szCs w:val="18"/>
+                <w:lang w:val="de-DE" w:eastAsia="de-DE"/>
+              </w:rPr>
+              <w:t>Adaption</w:t>
+            </w:r>
+            <w:r>
+              <w:rPr>
+                <w:rFonts w:ascii="Cambria" w:eastAsia="Times New Roman" w:hAnsi="Cambria" w:cs="TimesNewRoman,Bold"/>
+                <w:bCs/>
+                <w:sz w:val="18"/>
+                <w:szCs w:val="18"/>
+                <w:lang w:val="de-DE" w:eastAsia="de-DE"/>
+              </w:rPr>
+              <w:t xml:space="preserve"> und Abnahme</w:t>
+            </w:r>
+            <w:r>
+              <w:rPr>
+                <w:rFonts w:ascii="Cambria" w:eastAsia="Times New Roman" w:hAnsi="Cambria" w:cs="TimesNewRoman,Bold"/>
+                <w:bCs/>
+                <w:sz w:val="18"/>
+                <w:szCs w:val="18"/>
+                <w:lang w:val="de-DE" w:eastAsia="de-DE"/>
+              </w:rPr>
+              <w:t xml:space="preserve"> der Spezifikation</w:t>
+            </w:r>
+            <w:r>
+              <w:rPr>
+                <w:rFonts w:ascii="Cambria" w:eastAsia="Times New Roman" w:hAnsi="Cambria" w:cs="TimesNewRoman,Bold"/>
+                <w:bCs/>
+                <w:sz w:val="18"/>
+                <w:szCs w:val="18"/>
+                <w:lang w:val="de-DE" w:eastAsia="de-DE"/>
+              </w:rPr>
+              <w:t xml:space="preserve">: Im Großen und Ganzen war die Spezifikation in Ordnung. Änderung des Speicherintervalls der Zählerdaten in der Datenbank von halbstündlichen auf viertelstündliche Werte. </w:t>
+            </w:r>
+            <w:r>
+              <w:rPr>
+                <w:rFonts w:ascii="Cambria" w:eastAsia="Times New Roman" w:hAnsi="Cambria" w:cs="TimesNewRoman,Bold"/>
+                <w:bCs/>
+                <w:sz w:val="18"/>
+                <w:szCs w:val="18"/>
+                <w:lang w:val="de-DE" w:eastAsia="de-DE"/>
+              </w:rPr>
+              <w:t>Neben Strom-, Wasser-, und Gaszählern soll es auch möglich sein die Daten von Wärmemengenzählern auszulesen.</w:t>
+            </w:r>
+          </w:p>
+          <w:p>
+            <w:pPr>
+              <w:tabs>
+                <w:tab w:val="left" w:pos="4050"/>
+              </w:tabs>
+              <w:autoSpaceDE w:val="0"/>
+              <w:autoSpaceDN w:val="0"/>
+              <w:adjustRightInd w:val="0"/>
+              <w:spacing w:after="0" w:line="240" w:lineRule="auto"/>
+              <w:cnfStyle w:val="000000100000" w:firstRow="0" w:lastRow="0" w:firstColumn="0" w:lastColumn="0" w:oddVBand="0" w:evenVBand="0" w:oddHBand="1" w:evenHBand="0" w:firstRowFirstColumn="0" w:firstRowLastColumn="0" w:lastRowFirstColumn="0" w:lastRowLastColumn="0"/>
+              <w:rPr>
+                <w:rFonts w:ascii="Cambria" w:eastAsia="Times New Roman" w:hAnsi="Cambria" w:cs="TimesNewRoman,Bold"/>
+                <w:bCs/>
+                <w:sz w:val="18"/>
+                <w:szCs w:val="18"/>
+                <w:lang w:val="de-DE" w:eastAsia="de-DE"/>
+              </w:rPr>
+            </w:pPr>
+            <w:r>
+              <w:rPr>
+                <w:rFonts w:ascii="Cambria" w:eastAsia="Times New Roman" w:hAnsi="Cambria" w:cs="TimesNewRoman,Bold"/>
+                <w:bCs/>
+                <w:sz w:val="18"/>
+                <w:szCs w:val="18"/>
+                <w:lang w:val="de-DE" w:eastAsia="de-DE"/>
+              </w:rPr>
+              <w:t>Zählertausch: Die Zählpunktnummer des neuen Zählers bleibt gleich. Daher kann der Zähler einfach getauscht werden.</w:t>
+            </w:r>
+          </w:p>
+          <w:p>
+            <w:pPr>
+              <w:tabs>
+                <w:tab w:val="left" w:pos="4050"/>
+              </w:tabs>
+              <w:autoSpaceDE w:val="0"/>
+              <w:autoSpaceDN w:val="0"/>
+              <w:adjustRightInd w:val="0"/>
+              <w:spacing w:after="0" w:line="240" w:lineRule="auto"/>
+              <w:cnfStyle w:val="000000100000" w:firstRow="0" w:lastRow="0" w:firstColumn="0" w:lastColumn="0" w:oddVBand="0" w:evenVBand="0" w:oddHBand="1" w:evenHBand="0" w:firstRowFirstColumn="0" w:firstRowLastColumn="0" w:lastRowFirstColumn="0" w:lastRowLastColumn="0"/>
+              <w:rPr>
+                <w:rFonts w:ascii="Cambria" w:eastAsia="Times New Roman" w:hAnsi="Cambria" w:cs="TimesNewRoman,Bold"/>
+                <w:bCs/>
+                <w:sz w:val="18"/>
+                <w:szCs w:val="18"/>
+                <w:lang w:val="de-DE" w:eastAsia="de-DE"/>
+              </w:rPr>
+            </w:pPr>
+          </w:p>
+          <w:p>
+            <w:pPr>
+              <w:tabs>
+                <w:tab w:val="left" w:pos="4050"/>
+              </w:tabs>
+              <w:autoSpaceDE w:val="0"/>
+              <w:autoSpaceDN w:val="0"/>
+              <w:adjustRightInd w:val="0"/>
+              <w:spacing w:after="0" w:line="240" w:lineRule="auto"/>
+              <w:cnfStyle w:val="000000100000" w:firstRow="0" w:lastRow="0" w:firstColumn="0" w:lastColumn="0" w:oddVBand="0" w:evenVBand="0" w:oddHBand="1" w:evenHBand="0" w:firstRowFirstColumn="0" w:firstRowLastColumn="0" w:lastRowFirstColumn="0" w:lastRowLastColumn="0"/>
+              <w:rPr>
+                <w:rFonts w:ascii="Cambria" w:eastAsia="Times New Roman" w:hAnsi="Cambria" w:cs="TimesNewRoman,Bold"/>
+                <w:bCs/>
+                <w:sz w:val="18"/>
+                <w:szCs w:val="18"/>
+                <w:lang w:val="de-DE" w:eastAsia="de-DE"/>
+              </w:rPr>
+            </w:pPr>
+            <w:r>
+              <w:rPr>
+                <w:rFonts w:ascii="Cambria" w:eastAsia="Times New Roman" w:hAnsi="Cambria" w:cs="TimesNewRoman,Bold"/>
+                <w:bCs/>
+                <w:sz w:val="18"/>
+                <w:szCs w:val="18"/>
+                <w:lang w:val="de-DE" w:eastAsia="de-DE"/>
+              </w:rPr>
+              <w:t>Die restlichen Daten sind in der Spezifikation in Version 2.0 zu finden.</w:t>
+            </w:r>
+          </w:p>
+          <w:p>
+            <w:pPr>
+              <w:tabs>
+                <w:tab w:val="left" w:pos="4050"/>
+              </w:tabs>
+              <w:autoSpaceDE w:val="0"/>
+              <w:autoSpaceDN w:val="0"/>
+              <w:adjustRightInd w:val="0"/>
+              <w:spacing w:after="0" w:line="240" w:lineRule="auto"/>
+              <w:cnfStyle w:val="000000100000" w:firstRow="0" w:lastRow="0" w:firstColumn="0" w:lastColumn="0" w:oddVBand="0" w:evenVBand="0" w:oddHBand="1" w:evenHBand="0" w:firstRowFirstColumn="0" w:firstRowLastColumn="0" w:lastRowFirstColumn="0" w:lastRowLastColumn="0"/>
+              <w:rPr>
+                <w:rFonts w:ascii="Cambria" w:eastAsia="Times New Roman" w:hAnsi="Cambria" w:cs="TimesNewRoman,Bold"/>
+                <w:bCs/>
+                <w:sz w:val="18"/>
+                <w:szCs w:val="18"/>
+                <w:lang w:val="de-DE" w:eastAsia="de-DE"/>
+              </w:rPr>
+            </w:pPr>
+          </w:p>
+          <w:p>
+            <w:pPr>
+              <w:tabs>
+                <w:tab w:val="left" w:pos="4050"/>
+              </w:tabs>
+              <w:autoSpaceDE w:val="0"/>
+              <w:autoSpaceDN w:val="0"/>
+              <w:adjustRightInd w:val="0"/>
+              <w:spacing w:after="0" w:line="240" w:lineRule="auto"/>
+              <w:cnfStyle w:val="000000100000" w:firstRow="0" w:lastRow="0" w:firstColumn="0" w:lastColumn="0" w:oddVBand="0" w:evenVBand="0" w:oddHBand="1" w:evenHBand="0" w:firstRowFirstColumn="0" w:firstRowLastColumn="0" w:lastRowFirstColumn="0" w:lastRowLastColumn="0"/>
+              <w:rPr>
+                <w:rFonts w:ascii="Cambria" w:eastAsia="Times New Roman" w:hAnsi="Cambria" w:cs="TimesNewRoman,Bold"/>
+                <w:bCs/>
+                <w:sz w:val="18"/>
+                <w:szCs w:val="18"/>
+                <w:lang w:val="de-DE" w:eastAsia="de-DE"/>
+              </w:rPr>
+            </w:pPr>
+            <w:r>
+              <w:rPr>
+                <w:rFonts w:ascii="Cambria" w:eastAsia="Times New Roman" w:hAnsi="Cambria" w:cs="TimesNewRoman,Bold"/>
+                <w:bCs/>
+                <w:sz w:val="18"/>
+                <w:szCs w:val="18"/>
+                <w:lang w:val="de-DE" w:eastAsia="de-DE"/>
+              </w:rPr>
+              <w:t>Klärung von Fragen, wie z.B: Userverwaltung für Login, Verwendung eines Wetterdienstes für Anomalienerkennung, Verbrauchswerte abhängig von Tages-, und Jahreszeit.</w:t>
+            </w:r>
+          </w:p>
+          <w:p>
+            <w:pPr>
+              <w:tabs>
+                <w:tab w:val="left" w:pos="4050"/>
+              </w:tabs>
+              <w:autoSpaceDE w:val="0"/>
+              <w:autoSpaceDN w:val="0"/>
+              <w:adjustRightInd w:val="0"/>
+              <w:spacing w:after="0" w:line="240" w:lineRule="auto"/>
+              <w:cnfStyle w:val="000000100000" w:firstRow="0" w:lastRow="0" w:firstColumn="0" w:lastColumn="0" w:oddVBand="0" w:evenVBand="0" w:oddHBand="1" w:evenHBand="0" w:firstRowFirstColumn="0" w:firstRowLastColumn="0" w:lastRowFirstColumn="0" w:lastRowLastColumn="0"/>
+              <w:rPr>
+                <w:rFonts w:ascii="Cambria" w:eastAsia="Times New Roman" w:hAnsi="Cambria" w:cs="TimesNewRoman,Bold"/>
+                <w:bCs/>
+                <w:sz w:val="18"/>
+                <w:szCs w:val="18"/>
+                <w:lang w:val="de-DE" w:eastAsia="de-DE"/>
+              </w:rPr>
+            </w:pPr>
+          </w:p>
+          <w:p>
+            <w:pPr>
+              <w:tabs>
+                <w:tab w:val="left" w:pos="4050"/>
+              </w:tabs>
+              <w:autoSpaceDE w:val="0"/>
+              <w:autoSpaceDN w:val="0"/>
+              <w:adjustRightInd w:val="0"/>
+              <w:spacing w:after="0" w:line="240" w:lineRule="auto"/>
+              <w:cnfStyle w:val="000000100000" w:firstRow="0" w:lastRow="0" w:firstColumn="0" w:lastColumn="0" w:oddVBand="0" w:evenVBand="0" w:oddHBand="1" w:evenHBand="0" w:firstRowFirstColumn="0" w:firstRowLastColumn="0" w:lastRowFirstColumn="0" w:lastRowLastColumn="0"/>
+              <w:rPr>
+                <w:rFonts w:ascii="Cambria" w:eastAsia="Times New Roman" w:hAnsi="Cambria" w:cs="TimesNewRoman,Bold"/>
+                <w:bCs/>
+                <w:sz w:val="18"/>
+                <w:szCs w:val="18"/>
+                <w:lang w:val="de-DE" w:eastAsia="de-DE"/>
+              </w:rPr>
+            </w:pPr>
+            <w:r>
+              <w:rPr>
+                <w:rFonts w:ascii="Cambria" w:eastAsia="Times New Roman" w:hAnsi="Cambria" w:cs="TimesNewRoman,Bold"/>
+                <w:bCs/>
+                <w:sz w:val="18"/>
+                <w:szCs w:val="18"/>
+                <w:lang w:val="de-DE" w:eastAsia="de-DE"/>
+              </w:rPr>
+              <w:t>Der Punkt „Speicherpunkte“ blieb noch offen, da dieser etwas unklar ist.</w:t>
+            </w:r>
+          </w:p>
+          <w:p>
+            <w:pPr>
+              <w:tabs>
+                <w:tab w:val="left" w:pos="4050"/>
+              </w:tabs>
+              <w:autoSpaceDE w:val="0"/>
+              <w:autoSpaceDN w:val="0"/>
+              <w:adjustRightInd w:val="0"/>
+              <w:spacing w:after="0" w:line="240" w:lineRule="auto"/>
+              <w:cnfStyle w:val="000000100000" w:firstRow="0" w:lastRow="0" w:firstColumn="0" w:lastColumn="0" w:oddVBand="0" w:evenVBand="0" w:oddHBand="1" w:evenHBand="0" w:firstRowFirstColumn="0" w:firstRowLastColumn="0" w:lastRowFirstColumn="0" w:lastRowLastColumn="0"/>
+              <w:rPr>
+                <w:rFonts w:ascii="Cambria" w:eastAsia="Times New Roman" w:hAnsi="Cambria" w:cs="TimesNewRoman,Bold"/>
+                <w:bCs/>
+                <w:sz w:val="18"/>
+                <w:szCs w:val="18"/>
+                <w:lang w:val="de-DE" w:eastAsia="de-DE"/>
+              </w:rPr>
+            </w:pPr>
+          </w:p>
+          <w:p>
+            <w:pPr>
+              <w:tabs>
+                <w:tab w:val="left" w:pos="4050"/>
+              </w:tabs>
+              <w:autoSpaceDE w:val="0"/>
+              <w:autoSpaceDN w:val="0"/>
+              <w:adjustRightInd w:val="0"/>
+              <w:spacing w:after="0" w:line="240" w:lineRule="auto"/>
+              <w:cnfStyle w:val="000000100000" w:firstRow="0" w:lastRow="0" w:firstColumn="0" w:lastColumn="0" w:oddVBand="0" w:evenVBand="0" w:oddHBand="1" w:evenHBand="0" w:firstRowFirstColumn="0" w:firstRowLastColumn="0" w:lastRowFirstColumn="0" w:lastRowLastColumn="0"/>
+              <w:rPr>
+                <w:rFonts w:ascii="Cambria" w:eastAsia="Times New Roman" w:hAnsi="Cambria" w:cs="TimesNewRoman,Bold"/>
+                <w:bCs/>
+                <w:sz w:val="18"/>
+                <w:szCs w:val="18"/>
+                <w:lang w:val="de-DE" w:eastAsia="de-DE"/>
+              </w:rPr>
+            </w:pPr>
+            <w:r>
+              <w:rPr>
+                <w:rFonts w:ascii="Cambria" w:eastAsia="Times New Roman" w:hAnsi="Cambria" w:cs="TimesNewRoman,Bold"/>
+                <w:bCs/>
+                <w:sz w:val="18"/>
+                <w:szCs w:val="18"/>
+                <w:lang w:val="de-DE" w:eastAsia="de-DE"/>
+              </w:rPr>
+              <w:t xml:space="preserve">Anmerkung von Herrn Pölzlberger, dass das Projekt eingereicht werden soll,  um das System österreichweit verwenden zu können. </w:t>
+            </w:r>
+          </w:p>
+          <w:p>
+            <w:pPr>
+              <w:tabs>
+                <w:tab w:val="left" w:pos="4050"/>
+              </w:tabs>
+              <w:autoSpaceDE w:val="0"/>
+              <w:autoSpaceDN w:val="0"/>
+              <w:adjustRightInd w:val="0"/>
+              <w:spacing w:after="0" w:line="240" w:lineRule="auto"/>
+              <w:cnfStyle w:val="000000100000" w:firstRow="0" w:lastRow="0" w:firstColumn="0" w:lastColumn="0" w:oddVBand="0" w:evenVBand="0" w:oddHBand="1" w:evenHBand="0" w:firstRowFirstColumn="0" w:firstRowLastColumn="0" w:lastRowFirstColumn="0" w:lastRowLastColumn="0"/>
+              <w:rPr>
+                <w:rFonts w:ascii="Cambria" w:eastAsia="Times New Roman" w:hAnsi="Cambria" w:cs="TimesNewRoman,Bold"/>
+                <w:bCs/>
+                <w:sz w:val="18"/>
+                <w:szCs w:val="18"/>
+                <w:lang w:val="de-DE" w:eastAsia="de-DE"/>
+              </w:rPr>
+            </w:pPr>
+          </w:p>
+          <w:p>
+            <w:pPr>
+              <w:tabs>
+                <w:tab w:val="left" w:pos="4050"/>
+              </w:tabs>
+              <w:autoSpaceDE w:val="0"/>
+              <w:autoSpaceDN w:val="0"/>
+              <w:adjustRightInd w:val="0"/>
+              <w:spacing w:after="0" w:line="240" w:lineRule="auto"/>
+              <w:cnfStyle w:val="000000100000" w:firstRow="0" w:lastRow="0" w:firstColumn="0" w:lastColumn="0" w:oddVBand="0" w:evenVBand="0" w:oddHBand="1" w:evenHBand="0" w:firstRowFirstColumn="0" w:firstRowLastColumn="0" w:lastRowFirstColumn="0" w:lastRowLastColumn="0"/>
+              <w:rPr>
+                <w:rFonts w:ascii="Cambria" w:eastAsia="Times New Roman" w:hAnsi="Cambria" w:cs="TimesNewRoman,Bold"/>
+                <w:bCs/>
+                <w:sz w:val="18"/>
+                <w:szCs w:val="18"/>
+                <w:lang w:val="de-DE" w:eastAsia="de-DE"/>
+              </w:rPr>
+            </w:pPr>
+            <w:r>
+              <w:rPr>
+                <w:rFonts w:ascii="Cambria" w:eastAsia="Times New Roman" w:hAnsi="Cambria" w:cs="TimesNewRoman,Bold"/>
+                <w:bCs/>
+                <w:sz w:val="18"/>
+                <w:szCs w:val="18"/>
+                <w:lang w:val="de-DE" w:eastAsia="de-DE"/>
+              </w:rPr>
+              <w:t>Gesprächsdauer: ca. 40 Minuten</w:t>
+            </w:r>
           </w:p>
         </w:tc>
       </w:tr>
@@ -1094,8 +1431,6 @@
                 <w:lang w:val="en-GB" w:eastAsia="de-DE"/>
               </w:rPr>
             </w:pPr>
-            <w:bookmarkStart w:id="0" w:name="_GoBack"/>
-            <w:bookmarkEnd w:id="0"/>
           </w:p>
         </w:tc>
         <w:tc>
@@ -1122,168 +1457,7 @@
           </w:p>
         </w:tc>
       </w:tr>
-      <w:tr>
-        <w:trPr>
-          <w:cnfStyle w:val="000000100000" w:firstRow="0" w:lastRow="0" w:firstColumn="0" w:lastColumn="0" w:oddVBand="0" w:evenVBand="0" w:oddHBand="1" w:evenHBand="0" w:firstRowFirstColumn="0" w:firstRowLastColumn="0" w:lastRowFirstColumn="0" w:lastRowLastColumn="0"/>
-          <w:trHeight w:val="329"/>
-        </w:trPr>
-        <w:tc>
-          <w:tcPr>
-            <w:cnfStyle w:val="001000000000" w:firstRow="0" w:lastRow="0" w:firstColumn="1" w:lastColumn="0" w:oddVBand="0" w:evenVBand="0" w:oddHBand="0" w:evenHBand="0" w:firstRowFirstColumn="0" w:firstRowLastColumn="0" w:lastRowFirstColumn="0" w:lastRowLastColumn="0"/>
-            <w:tcW w:w="1701" w:type="dxa"/>
-          </w:tcPr>
-          <w:p>
-            <w:pPr>
-              <w:tabs>
-                <w:tab w:val="left" w:pos="4050"/>
-              </w:tabs>
-              <w:autoSpaceDE w:val="0"/>
-              <w:autoSpaceDN w:val="0"/>
-              <w:adjustRightInd w:val="0"/>
-              <w:spacing w:after="0" w:line="240" w:lineRule="auto"/>
-              <w:rPr>
-                <w:rFonts w:asciiTheme="minorHAnsi" w:eastAsia="Times New Roman" w:hAnsiTheme="minorHAnsi" w:cstheme="minorHAnsi"/>
-                <w:b w:val="0"/>
-                <w:lang w:val="de-DE" w:eastAsia="de-DE"/>
-              </w:rPr>
-            </w:pPr>
-          </w:p>
-        </w:tc>
-        <w:tc>
-          <w:tcPr>
-            <w:tcW w:w="1843" w:type="dxa"/>
-          </w:tcPr>
-          <w:p>
-            <w:pPr>
-              <w:tabs>
-                <w:tab w:val="left" w:pos="4050"/>
-              </w:tabs>
-              <w:autoSpaceDE w:val="0"/>
-              <w:autoSpaceDN w:val="0"/>
-              <w:adjustRightInd w:val="0"/>
-              <w:spacing w:after="0" w:line="240" w:lineRule="auto"/>
-              <w:cnfStyle w:val="000000100000" w:firstRow="0" w:lastRow="0" w:firstColumn="0" w:lastColumn="0" w:oddVBand="0" w:evenVBand="0" w:oddHBand="1" w:evenHBand="0" w:firstRowFirstColumn="0" w:firstRowLastColumn="0" w:lastRowFirstColumn="0" w:lastRowLastColumn="0"/>
-              <w:rPr>
-                <w:rFonts w:asciiTheme="minorHAnsi" w:eastAsia="Times New Roman" w:hAnsiTheme="minorHAnsi" w:cstheme="minorHAnsi"/>
-                <w:bCs/>
-                <w:lang w:eastAsia="de-DE"/>
-              </w:rPr>
-            </w:pPr>
-          </w:p>
-        </w:tc>
-        <w:tc>
-          <w:tcPr>
-            <w:tcW w:w="6230" w:type="dxa"/>
-          </w:tcPr>
-          <w:p>
-            <w:pPr>
-              <w:tabs>
-                <w:tab w:val="left" w:pos="4050"/>
-              </w:tabs>
-              <w:autoSpaceDE w:val="0"/>
-              <w:autoSpaceDN w:val="0"/>
-              <w:adjustRightInd w:val="0"/>
-              <w:spacing w:after="0" w:line="240" w:lineRule="auto"/>
-              <w:ind w:left="720"/>
-              <w:cnfStyle w:val="000000100000" w:firstRow="0" w:lastRow="0" w:firstColumn="0" w:lastColumn="0" w:oddVBand="0" w:evenVBand="0" w:oddHBand="1" w:evenHBand="0" w:firstRowFirstColumn="0" w:firstRowLastColumn="0" w:lastRowFirstColumn="0" w:lastRowLastColumn="0"/>
-              <w:rPr>
-                <w:rFonts w:asciiTheme="minorHAnsi" w:eastAsia="Times New Roman" w:hAnsiTheme="minorHAnsi" w:cstheme="minorHAnsi"/>
-                <w:bCs/>
-                <w:lang w:eastAsia="de-DE"/>
-              </w:rPr>
-            </w:pPr>
-          </w:p>
-        </w:tc>
-      </w:tr>
-      <w:tr>
-        <w:trPr>
-          <w:trHeight w:val="329"/>
-        </w:trPr>
-        <w:tc>
-          <w:tcPr>
-            <w:cnfStyle w:val="001000000000" w:firstRow="0" w:lastRow="0" w:firstColumn="1" w:lastColumn="0" w:oddVBand="0" w:evenVBand="0" w:oddHBand="0" w:evenHBand="0" w:firstRowFirstColumn="0" w:firstRowLastColumn="0" w:lastRowFirstColumn="0" w:lastRowLastColumn="0"/>
-            <w:tcW w:w="1701" w:type="dxa"/>
-          </w:tcPr>
-          <w:p>
-            <w:pPr>
-              <w:tabs>
-                <w:tab w:val="left" w:pos="4050"/>
-              </w:tabs>
-              <w:autoSpaceDE w:val="0"/>
-              <w:autoSpaceDN w:val="0"/>
-              <w:adjustRightInd w:val="0"/>
-              <w:spacing w:after="0" w:line="240" w:lineRule="auto"/>
-              <w:rPr>
-                <w:rFonts w:asciiTheme="minorHAnsi" w:eastAsia="Times New Roman" w:hAnsiTheme="minorHAnsi" w:cstheme="minorHAnsi"/>
-                <w:b w:val="0"/>
-                <w:lang w:val="de-DE" w:eastAsia="de-DE"/>
-              </w:rPr>
-            </w:pPr>
-          </w:p>
-        </w:tc>
-        <w:tc>
-          <w:tcPr>
-            <w:tcW w:w="1843" w:type="dxa"/>
-          </w:tcPr>
-          <w:p>
-            <w:pPr>
-              <w:tabs>
-                <w:tab w:val="left" w:pos="4050"/>
-              </w:tabs>
-              <w:autoSpaceDE w:val="0"/>
-              <w:autoSpaceDN w:val="0"/>
-              <w:adjustRightInd w:val="0"/>
-              <w:spacing w:after="0" w:line="240" w:lineRule="auto"/>
-              <w:cnfStyle w:val="000000000000" w:firstRow="0" w:lastRow="0" w:firstColumn="0" w:lastColumn="0" w:oddVBand="0" w:evenVBand="0" w:oddHBand="0" w:evenHBand="0" w:firstRowFirstColumn="0" w:firstRowLastColumn="0" w:lastRowFirstColumn="0" w:lastRowLastColumn="0"/>
-              <w:rPr>
-                <w:rFonts w:asciiTheme="minorHAnsi" w:eastAsia="Times New Roman" w:hAnsiTheme="minorHAnsi" w:cstheme="minorHAnsi"/>
-                <w:bCs/>
-                <w:lang w:val="en-GB" w:eastAsia="de-DE"/>
-              </w:rPr>
-            </w:pPr>
-          </w:p>
-        </w:tc>
-        <w:tc>
-          <w:tcPr>
-            <w:tcW w:w="6230" w:type="dxa"/>
-          </w:tcPr>
-          <w:p>
-            <w:pPr>
-              <w:pStyle w:val="Listenabsatz"/>
-              <w:tabs>
-                <w:tab w:val="left" w:pos="4050"/>
-              </w:tabs>
-              <w:autoSpaceDE w:val="0"/>
-              <w:autoSpaceDN w:val="0"/>
-              <w:adjustRightInd w:val="0"/>
-              <w:spacing w:after="0" w:line="240" w:lineRule="auto"/>
-              <w:cnfStyle w:val="000000000000" w:firstRow="0" w:lastRow="0" w:firstColumn="0" w:lastColumn="0" w:oddVBand="0" w:evenVBand="0" w:oddHBand="0" w:evenHBand="0" w:firstRowFirstColumn="0" w:firstRowLastColumn="0" w:lastRowFirstColumn="0" w:lastRowLastColumn="0"/>
-              <w:rPr>
-                <w:rFonts w:asciiTheme="minorHAnsi" w:eastAsia="Times New Roman" w:hAnsiTheme="minorHAnsi" w:cstheme="minorHAnsi"/>
-                <w:bCs/>
-                <w:lang w:val="de-DE" w:eastAsia="de-DE"/>
-              </w:rPr>
-            </w:pPr>
-          </w:p>
-        </w:tc>
-      </w:tr>
     </w:tbl>
-    <w:p>
-      <w:pPr>
-        <w:autoSpaceDE w:val="0"/>
-        <w:autoSpaceDN w:val="0"/>
-        <w:adjustRightInd w:val="0"/>
-        <w:spacing w:after="240" w:line="240" w:lineRule="auto"/>
-        <w:rPr>
-          <w:rFonts w:ascii="Cambria" w:eastAsia="Times New Roman" w:hAnsi="Cambria" w:cs="TimesNewRoman,Bold"/>
-          <w:b/>
-          <w:bCs/>
-          <w:sz w:val="18"/>
-          <w:szCs w:val="18"/>
-          <w:lang w:val="de-DE" w:eastAsia="de-DE"/>
-        </w:rPr>
-      </w:pPr>
-    </w:p>
     <w:p>
       <w:pPr>
         <w:autoSpaceDE w:val="0"/>
@@ -1341,7 +1515,43 @@
                 <w:szCs w:val="24"/>
                 <w:lang w:val="de-DE" w:eastAsia="de-DE"/>
               </w:rPr>
-              <w:t>19.4.2017</w:t>
+              <w:t>21</w:t>
+            </w:r>
+            <w:r>
+              <w:rPr>
+                <w:rFonts w:ascii="Cambria" w:eastAsia="Times New Roman" w:hAnsi="Cambria" w:cs="TimesNewRoman"/>
+                <w:sz w:val="24"/>
+                <w:szCs w:val="24"/>
+                <w:lang w:val="de-DE" w:eastAsia="de-DE"/>
+              </w:rPr>
+              <w:t>.</w:t>
+            </w:r>
+            <w:r>
+              <w:rPr>
+                <w:rFonts w:ascii="Cambria" w:eastAsia="Times New Roman" w:hAnsi="Cambria" w:cs="TimesNewRoman"/>
+                <w:sz w:val="24"/>
+                <w:szCs w:val="24"/>
+                <w:lang w:val="de-DE" w:eastAsia="de-DE"/>
+              </w:rPr>
+              <w:t>0</w:t>
+            </w:r>
+            <w:r>
+              <w:rPr>
+                <w:rFonts w:ascii="Cambria" w:eastAsia="Times New Roman" w:hAnsi="Cambria" w:cs="TimesNewRoman"/>
+                <w:sz w:val="24"/>
+                <w:szCs w:val="24"/>
+                <w:lang w:val="de-DE" w:eastAsia="de-DE"/>
+              </w:rPr>
+              <w:t>7</w:t>
+            </w:r>
+            <w:r>
+              <w:rPr>
+                <w:rFonts w:ascii="Cambria" w:eastAsia="Times New Roman" w:hAnsi="Cambria" w:cs="TimesNewRoman"/>
+                <w:sz w:val="24"/>
+                <w:szCs w:val="24"/>
+                <w:lang w:val="de-DE" w:eastAsia="de-DE"/>
+              </w:rPr>
+              <w:t>.2017</w:t>
             </w:r>
           </w:p>
         </w:tc>
@@ -1518,28 +1728,14 @@
     </w:tbl>
     <w:p>
       <w:pPr>
-        <w:autoSpaceDE w:val="0"/>
-        <w:autoSpaceDN w:val="0"/>
-        <w:adjustRightInd w:val="0"/>
-        <w:spacing w:after="240" w:line="240" w:lineRule="auto"/>
-        <w:rPr>
-          <w:rFonts w:ascii="Cambria" w:eastAsia="Times New Roman" w:hAnsi="Cambria" w:cs="TimesNewRoman,Bold"/>
-          <w:b/>
-          <w:bCs/>
-          <w:sz w:val="18"/>
-          <w:szCs w:val="18"/>
-          <w:lang w:eastAsia="de-DE"/>
-        </w:rPr>
-      </w:pPr>
-    </w:p>
-    <w:p>
-      <w:pPr>
         <w:rPr>
           <w:rFonts w:ascii="Cambria" w:hAnsi="Cambria" w:cs="Cambria"/>
           <w:sz w:val="20"/>
           <w:szCs w:val="19"/>
         </w:rPr>
       </w:pPr>
+      <w:bookmarkStart w:id="0" w:name="_GoBack"/>
+      <w:bookmarkEnd w:id="0"/>
     </w:p>
     <w:sectPr>
       <w:footerReference w:type="default" r:id="rId8"/>
@@ -1693,6 +1889,13 @@
                                 <w:sz w:val="16"/>
                               </w:rPr>
                             </w:pPr>
+                            <w:r>
+                              <w:rPr>
+                                <w:color w:val="767171" w:themeColor="background2" w:themeShade="80"/>
+                                <w:sz w:val="16"/>
+                              </w:rPr>
+                              <w:t xml:space="preserve">© </w:t>
+                            </w:r>
                             <w:r>
                               <w:rPr>
                                 <w:color w:val="767171" w:themeColor="background2" w:themeShade="80"/>
@@ -1824,6 +2027,13 @@
                           <w:sz w:val="16"/>
                         </w:rPr>
                       </w:pPr>
+                      <w:r>
+                        <w:rPr>
+                          <w:color w:val="767171" w:themeColor="background2" w:themeShade="80"/>
+                          <w:sz w:val="16"/>
+                        </w:rPr>
+                        <w:t xml:space="preserve">© </w:t>
+                      </w:r>
                       <w:r>
                         <w:rPr>
                           <w:color w:val="767171" w:themeColor="background2" w:themeShade="80"/>
@@ -4570,7 +4780,7 @@
 </file>
 
 <file path=customXml/itemProps1.xml><?xml version="1.0" encoding="utf-8"?>
-<ds:datastoreItem xmlns:ds="http://schemas.openxmlformats.org/officeDocument/2006/customXml" ds:itemID="{53EAAC74-C13D-4CBD-BA13-3A4EFE2CD088}">
+<ds:datastoreItem xmlns:ds="http://schemas.openxmlformats.org/officeDocument/2006/customXml" ds:itemID="{DB582204-B1E3-451E-95DE-15B762ECDC93}">
   <ds:schemaRefs>
     <ds:schemaRef ds:uri="http://schemas.openxmlformats.org/officeDocument/2006/bibliography"/>
   </ds:schemaRefs>

</xml_diff>

<commit_message>
Planung NextProject + Anfertigung Gesprächsprotokoll
</commit_message>
<xml_diff>
--- a/Planung/Protokolle/Begleitprotokoll.docx
+++ b/Planung/Protokolle/Begleitprotokoll.docx
@@ -316,7 +316,7 @@
                 <w:bCs/>
                 <w:sz w:val="20"/>
                 <w:szCs w:val="20"/>
-                <w:lang w:val="de-DE" w:eastAsia="de-DE"/>
+                <w:lang w:val="en-GB" w:eastAsia="de-DE"/>
               </w:rPr>
             </w:pPr>
             <w:r>
@@ -326,33 +326,9 @@
                 <w:bCs/>
                 <w:sz w:val="20"/>
                 <w:szCs w:val="20"/>
-                <w:lang w:val="de-DE" w:eastAsia="de-DE"/>
-              </w:rPr>
-              <w:t xml:space="preserve">AEMS – </w:t>
-            </w:r>
-            <w:proofErr w:type="spellStart"/>
-            <w:r>
-              <w:rPr>
-                <w:rFonts w:ascii="Cambria" w:eastAsia="Times New Roman" w:hAnsi="Cambria" w:cs="TimesNewRoman,Bold"/>
-                <w:b/>
-                <w:bCs/>
-                <w:sz w:val="20"/>
-                <w:szCs w:val="20"/>
-                <w:lang w:val="de-DE" w:eastAsia="de-DE"/>
-              </w:rPr>
-              <w:t>Advanced</w:t>
-            </w:r>
-            <w:proofErr w:type="spellEnd"/>
-            <w:r>
-              <w:rPr>
-                <w:rFonts w:ascii="Cambria" w:eastAsia="Times New Roman" w:hAnsi="Cambria" w:cs="TimesNewRoman,Bold"/>
-                <w:b/>
-                <w:bCs/>
-                <w:sz w:val="20"/>
-                <w:szCs w:val="20"/>
-                <w:lang w:val="de-DE" w:eastAsia="de-DE"/>
-              </w:rPr>
-              <w:t xml:space="preserve"> Energy Monitoring System</w:t>
+                <w:lang w:val="en-GB" w:eastAsia="de-DE"/>
+              </w:rPr>
+              <w:t>AEMS – Advanced Energy Monitoring System</w:t>
             </w:r>
           </w:p>
         </w:tc>
@@ -520,31 +496,7 @@
                 <w:szCs w:val="20"/>
                 <w:lang w:val="de-DE" w:eastAsia="de-DE"/>
               </w:rPr>
-              <w:t xml:space="preserve">Ing. Herbert </w:t>
-            </w:r>
-            <w:proofErr w:type="spellStart"/>
-            <w:r>
-              <w:rPr>
-                <w:rFonts w:ascii="Cambria" w:eastAsia="Times New Roman" w:hAnsi="Cambria" w:cs="TimesNewRoman,Bold"/>
-                <w:b/>
-                <w:bCs/>
-                <w:sz w:val="20"/>
-                <w:szCs w:val="20"/>
-                <w:lang w:val="de-DE" w:eastAsia="de-DE"/>
-              </w:rPr>
-              <w:t>Pölzlberger</w:t>
-            </w:r>
-            <w:proofErr w:type="spellEnd"/>
-            <w:r>
-              <w:rPr>
-                <w:rFonts w:ascii="Cambria" w:eastAsia="Times New Roman" w:hAnsi="Cambria" w:cs="TimesNewRoman,Bold"/>
-                <w:b/>
-                <w:bCs/>
-                <w:sz w:val="20"/>
-                <w:szCs w:val="20"/>
-                <w:lang w:val="de-DE" w:eastAsia="de-DE"/>
-              </w:rPr>
-              <w:t>, Energiegenossenschaft Eferding</w:t>
+              <w:t>Ing. Herbert Pölzlberger, Energiegenossenschaft Eferding</w:t>
             </w:r>
           </w:p>
         </w:tc>
@@ -618,31 +570,7 @@
                 <w:szCs w:val="20"/>
                 <w:lang w:val="en-GB" w:eastAsia="de-DE"/>
               </w:rPr>
-              <w:t xml:space="preserve">Knoll Lukas, Graf </w:t>
-            </w:r>
-            <w:proofErr w:type="spellStart"/>
-            <w:r>
-              <w:rPr>
-                <w:rFonts w:ascii="Cambria" w:eastAsia="Times New Roman" w:hAnsi="Cambria" w:cs="TimesNewRoman,Bold"/>
-                <w:b/>
-                <w:bCs/>
-                <w:sz w:val="20"/>
-                <w:szCs w:val="20"/>
-                <w:lang w:val="en-GB" w:eastAsia="de-DE"/>
-              </w:rPr>
-              <w:t>Niklas</w:t>
-            </w:r>
-            <w:proofErr w:type="spellEnd"/>
-            <w:r>
-              <w:rPr>
-                <w:rFonts w:ascii="Cambria" w:eastAsia="Times New Roman" w:hAnsi="Cambria" w:cs="TimesNewRoman,Bold"/>
-                <w:b/>
-                <w:bCs/>
-                <w:sz w:val="20"/>
-                <w:szCs w:val="20"/>
-                <w:lang w:val="en-GB" w:eastAsia="de-DE"/>
-              </w:rPr>
-              <w:t>, Mandl Sebastian</w:t>
+              <w:t>Knoll Lukas, Graf Niklas, Mandl Sebastian</w:t>
             </w:r>
           </w:p>
         </w:tc>
@@ -1053,18 +981,8 @@
                 <w:bCs/>
                 <w:lang w:val="en-GB" w:eastAsia="de-DE"/>
               </w:rPr>
-              <w:t xml:space="preserve">Graf </w:t>
-            </w:r>
-            <w:proofErr w:type="spellStart"/>
-            <w:r>
-              <w:rPr>
-                <w:rFonts w:asciiTheme="minorHAnsi" w:eastAsia="Times New Roman" w:hAnsiTheme="minorHAnsi" w:cstheme="minorHAnsi"/>
-                <w:bCs/>
-                <w:lang w:val="en-GB" w:eastAsia="de-DE"/>
-              </w:rPr>
-              <w:t>Niklas</w:t>
-            </w:r>
-            <w:proofErr w:type="spellEnd"/>
+              <w:t>Graf Niklas</w:t>
+            </w:r>
           </w:p>
           <w:p>
             <w:pPr>
@@ -1085,23 +1003,13 @@
                 <w:lang w:val="de-DE" w:eastAsia="de-DE"/>
               </w:rPr>
             </w:pPr>
-            <w:proofErr w:type="spellStart"/>
             <w:r>
               <w:rPr>
                 <w:rFonts w:asciiTheme="minorHAnsi" w:eastAsia="Times New Roman" w:hAnsiTheme="minorHAnsi" w:cstheme="minorHAnsi"/>
                 <w:bCs/>
                 <w:lang w:val="en-GB" w:eastAsia="de-DE"/>
               </w:rPr>
-              <w:t>Pölzlberger</w:t>
-            </w:r>
-            <w:proofErr w:type="spellEnd"/>
-            <w:r>
-              <w:rPr>
-                <w:rFonts w:asciiTheme="minorHAnsi" w:eastAsia="Times New Roman" w:hAnsiTheme="minorHAnsi" w:cstheme="minorHAnsi"/>
-                <w:bCs/>
-                <w:lang w:val="en-GB" w:eastAsia="de-DE"/>
-              </w:rPr>
-              <w:t xml:space="preserve"> </w:t>
+              <w:t xml:space="preserve">Pölzlberger </w:t>
             </w:r>
             <w:r>
               <w:rPr>
@@ -1288,43 +1196,7 @@
                 <w:bCs/>
                 <w:lang w:val="de-DE" w:eastAsia="de-DE"/>
               </w:rPr>
-              <w:t xml:space="preserve">Klärung von Fragen, wie </w:t>
-            </w:r>
-            <w:proofErr w:type="spellStart"/>
-            <w:r>
-              <w:rPr>
-                <w:rFonts w:asciiTheme="minorHAnsi" w:eastAsia="Times New Roman" w:hAnsiTheme="minorHAnsi" w:cstheme="minorHAnsi"/>
-                <w:bCs/>
-                <w:lang w:val="de-DE" w:eastAsia="de-DE"/>
-              </w:rPr>
-              <w:t>z.B</w:t>
-            </w:r>
-            <w:proofErr w:type="spellEnd"/>
-            <w:r>
-              <w:rPr>
-                <w:rFonts w:asciiTheme="minorHAnsi" w:eastAsia="Times New Roman" w:hAnsiTheme="minorHAnsi" w:cstheme="minorHAnsi"/>
-                <w:bCs/>
-                <w:lang w:val="de-DE" w:eastAsia="de-DE"/>
-              </w:rPr>
-              <w:t xml:space="preserve">: Userverwaltung für Login, Verwendung eines Wetterdienstes für </w:t>
-            </w:r>
-            <w:proofErr w:type="spellStart"/>
-            <w:r>
-              <w:rPr>
-                <w:rFonts w:asciiTheme="minorHAnsi" w:eastAsia="Times New Roman" w:hAnsiTheme="minorHAnsi" w:cstheme="minorHAnsi"/>
-                <w:bCs/>
-                <w:lang w:val="de-DE" w:eastAsia="de-DE"/>
-              </w:rPr>
-              <w:t>Anomalienerkennung</w:t>
-            </w:r>
-            <w:proofErr w:type="spellEnd"/>
-            <w:r>
-              <w:rPr>
-                <w:rFonts w:asciiTheme="minorHAnsi" w:eastAsia="Times New Roman" w:hAnsiTheme="minorHAnsi" w:cstheme="minorHAnsi"/>
-                <w:bCs/>
-                <w:lang w:val="de-DE" w:eastAsia="de-DE"/>
-              </w:rPr>
-              <w:t>, Verbrauchswerte abhängig von Tages-, und Jahreszeit.</w:t>
+              <w:t>Klärung von Fragen, wie z.B: Userverwaltung für Login, Verwendung eines Wetterdienstes für Anomalienerkennung, Verbrauchswerte abhängig von Tages-, und Jahreszeit.</w:t>
             </w:r>
           </w:p>
           <w:p>
@@ -1408,43 +1280,7 @@
                 <w:bCs/>
                 <w:lang w:val="de-DE" w:eastAsia="de-DE"/>
               </w:rPr>
-              <w:t xml:space="preserve">Anmerkung von Herrn </w:t>
-            </w:r>
-            <w:proofErr w:type="spellStart"/>
-            <w:r>
-              <w:rPr>
-                <w:rFonts w:asciiTheme="minorHAnsi" w:eastAsia="Times New Roman" w:hAnsiTheme="minorHAnsi" w:cstheme="minorHAnsi"/>
-                <w:bCs/>
-                <w:lang w:val="de-DE" w:eastAsia="de-DE"/>
-              </w:rPr>
-              <w:t>Pölzlberger</w:t>
-            </w:r>
-            <w:proofErr w:type="spellEnd"/>
-            <w:r>
-              <w:rPr>
-                <w:rFonts w:asciiTheme="minorHAnsi" w:eastAsia="Times New Roman" w:hAnsiTheme="minorHAnsi" w:cstheme="minorHAnsi"/>
-                <w:bCs/>
-                <w:lang w:val="de-DE" w:eastAsia="de-DE"/>
-              </w:rPr>
-              <w:t xml:space="preserve">, dass das Projekt eingereicht werden </w:t>
-            </w:r>
-            <w:proofErr w:type="gramStart"/>
-            <w:r>
-              <w:rPr>
-                <w:rFonts w:asciiTheme="minorHAnsi" w:eastAsia="Times New Roman" w:hAnsiTheme="minorHAnsi" w:cstheme="minorHAnsi"/>
-                <w:bCs/>
-                <w:lang w:val="de-DE" w:eastAsia="de-DE"/>
-              </w:rPr>
-              <w:t>soll,  um</w:t>
-            </w:r>
-            <w:proofErr w:type="gramEnd"/>
-            <w:r>
-              <w:rPr>
-                <w:rFonts w:asciiTheme="minorHAnsi" w:eastAsia="Times New Roman" w:hAnsiTheme="minorHAnsi" w:cstheme="minorHAnsi"/>
-                <w:bCs/>
-                <w:lang w:val="de-DE" w:eastAsia="de-DE"/>
-              </w:rPr>
-              <w:t xml:space="preserve"> das System österreichweit verwenden zu können. </w:t>
+              <w:t xml:space="preserve">Anmerkung von Herrn Pölzlberger, dass das Projekt eingereicht werden soll,  um das System österreichweit verwenden zu können. </w:t>
             </w:r>
           </w:p>
           <w:p>
@@ -1543,14 +1379,14 @@
               <w:rPr>
                 <w:rFonts w:asciiTheme="minorHAnsi" w:eastAsia="Times New Roman" w:hAnsiTheme="minorHAnsi" w:cstheme="minorHAnsi"/>
                 <w:bCs/>
-                <w:lang w:val="en-GB" w:eastAsia="de-DE"/>
-              </w:rPr>
-            </w:pPr>
-            <w:r>
-              <w:rPr>
-                <w:rFonts w:asciiTheme="minorHAnsi" w:eastAsia="Times New Roman" w:hAnsiTheme="minorHAnsi" w:cstheme="minorHAnsi"/>
-                <w:bCs/>
-                <w:lang w:val="en-GB" w:eastAsia="de-DE"/>
+                <w:lang w:eastAsia="de-DE"/>
+              </w:rPr>
+            </w:pPr>
+            <w:r>
+              <w:rPr>
+                <w:rFonts w:asciiTheme="minorHAnsi" w:eastAsia="Times New Roman" w:hAnsiTheme="minorHAnsi" w:cstheme="minorHAnsi"/>
+                <w:bCs/>
+                <w:lang w:eastAsia="de-DE"/>
               </w:rPr>
               <w:t xml:space="preserve">Knoll Lukas, </w:t>
             </w:r>
@@ -1568,27 +1404,17 @@
               <w:rPr>
                 <w:rFonts w:asciiTheme="minorHAnsi" w:eastAsia="Times New Roman" w:hAnsiTheme="minorHAnsi" w:cstheme="minorHAnsi"/>
                 <w:bCs/>
-                <w:lang w:val="en-GB" w:eastAsia="de-DE"/>
-              </w:rPr>
-            </w:pPr>
-            <w:r>
-              <w:rPr>
-                <w:rFonts w:asciiTheme="minorHAnsi" w:eastAsia="Times New Roman" w:hAnsiTheme="minorHAnsi" w:cstheme="minorHAnsi"/>
-                <w:bCs/>
-                <w:lang w:val="en-GB" w:eastAsia="de-DE"/>
-              </w:rPr>
-              <w:t xml:space="preserve">Graf </w:t>
-            </w:r>
-            <w:proofErr w:type="spellStart"/>
-            <w:r>
-              <w:rPr>
-                <w:rFonts w:asciiTheme="minorHAnsi" w:eastAsia="Times New Roman" w:hAnsiTheme="minorHAnsi" w:cstheme="minorHAnsi"/>
-                <w:bCs/>
-                <w:lang w:val="en-GB" w:eastAsia="de-DE"/>
-              </w:rPr>
-              <w:t>Niklas</w:t>
-            </w:r>
-            <w:proofErr w:type="spellEnd"/>
+                <w:lang w:eastAsia="de-DE"/>
+              </w:rPr>
+            </w:pPr>
+            <w:r>
+              <w:rPr>
+                <w:rFonts w:asciiTheme="minorHAnsi" w:eastAsia="Times New Roman" w:hAnsiTheme="minorHAnsi" w:cstheme="minorHAnsi"/>
+                <w:bCs/>
+                <w:lang w:eastAsia="de-DE"/>
+              </w:rPr>
+              <w:t>Graf Niklas</w:t>
+            </w:r>
           </w:p>
           <w:p>
             <w:pPr>
@@ -1603,26 +1429,16 @@
               <w:rPr>
                 <w:rFonts w:asciiTheme="minorHAnsi" w:eastAsia="Times New Roman" w:hAnsiTheme="minorHAnsi" w:cstheme="minorHAnsi"/>
                 <w:bCs/>
-                <w:lang w:val="en-GB" w:eastAsia="de-DE"/>
-              </w:rPr>
-            </w:pPr>
-            <w:proofErr w:type="spellStart"/>
-            <w:r>
-              <w:rPr>
-                <w:rFonts w:asciiTheme="minorHAnsi" w:eastAsia="Times New Roman" w:hAnsiTheme="minorHAnsi" w:cstheme="minorHAnsi"/>
-                <w:bCs/>
-                <w:lang w:val="en-GB" w:eastAsia="de-DE"/>
-              </w:rPr>
-              <w:t>Pölzlberger</w:t>
-            </w:r>
-            <w:proofErr w:type="spellEnd"/>
-            <w:r>
-              <w:rPr>
-                <w:rFonts w:asciiTheme="minorHAnsi" w:eastAsia="Times New Roman" w:hAnsiTheme="minorHAnsi" w:cstheme="minorHAnsi"/>
-                <w:bCs/>
-                <w:lang w:val="en-GB" w:eastAsia="de-DE"/>
-              </w:rPr>
-              <w:t xml:space="preserve"> Herbert</w:t>
+                <w:lang w:eastAsia="de-DE"/>
+              </w:rPr>
+            </w:pPr>
+            <w:r>
+              <w:rPr>
+                <w:rFonts w:asciiTheme="minorHAnsi" w:eastAsia="Times New Roman" w:hAnsiTheme="minorHAnsi" w:cstheme="minorHAnsi"/>
+                <w:bCs/>
+                <w:lang w:eastAsia="de-DE"/>
+              </w:rPr>
+              <w:t>Pölzlberger Herbert</w:t>
             </w:r>
           </w:p>
         </w:tc>
@@ -1832,25 +1648,7 @@
                 <w:bCs/>
                 <w:lang w:val="de-DE" w:eastAsia="de-DE"/>
               </w:rPr>
-              <w:t xml:space="preserve">Was soll ein Bericht alles beinhalten? Verschiedene Statistiken zu verschiedenen Zählertypen. </w:t>
-            </w:r>
-            <w:proofErr w:type="spellStart"/>
-            <w:r>
-              <w:rPr>
-                <w:rFonts w:asciiTheme="minorHAnsi" w:eastAsia="Times New Roman" w:hAnsiTheme="minorHAnsi" w:cstheme="minorHAnsi"/>
-                <w:bCs/>
-                <w:lang w:val="de-DE" w:eastAsia="de-DE"/>
-              </w:rPr>
-              <w:t>Bsp</w:t>
-            </w:r>
-            <w:proofErr w:type="spellEnd"/>
-            <w:r>
-              <w:rPr>
-                <w:rFonts w:asciiTheme="minorHAnsi" w:eastAsia="Times New Roman" w:hAnsiTheme="minorHAnsi" w:cstheme="minorHAnsi"/>
-                <w:bCs/>
-                <w:lang w:val="de-DE" w:eastAsia="de-DE"/>
-              </w:rPr>
-              <w:t xml:space="preserve">… Gas, Wasser und Strom. </w:t>
+              <w:t xml:space="preserve">Was soll ein Bericht alles beinhalten? Verschiedene Statistiken zu verschiedenen Zählertypen. Bsp… Gas, Wasser und Strom. </w:t>
             </w:r>
           </w:p>
           <w:p>
@@ -2169,52 +1967,32 @@
                 <w:bCs/>
                 <w:lang w:val="en-GB" w:eastAsia="de-DE"/>
               </w:rPr>
-              <w:t xml:space="preserve">Graf </w:t>
-            </w:r>
-            <w:proofErr w:type="spellStart"/>
-            <w:r>
+              <w:t>Graf Niklas</w:t>
+            </w:r>
+          </w:p>
+          <w:p>
+            <w:pPr>
+              <w:tabs>
+                <w:tab w:val="left" w:pos="4050"/>
+              </w:tabs>
+              <w:autoSpaceDE w:val="0"/>
+              <w:autoSpaceDN w:val="0"/>
+              <w:adjustRightInd w:val="0"/>
+              <w:spacing w:after="0" w:line="240" w:lineRule="auto"/>
+              <w:cnfStyle w:val="000000100000" w:firstRow="0" w:lastRow="0" w:firstColumn="0" w:lastColumn="0" w:oddVBand="0" w:evenVBand="0" w:oddHBand="1" w:evenHBand="0" w:firstRowFirstColumn="0" w:firstRowLastColumn="0" w:lastRowFirstColumn="0" w:lastRowLastColumn="0"/>
               <w:rPr>
                 <w:rFonts w:asciiTheme="minorHAnsi" w:eastAsia="Times New Roman" w:hAnsiTheme="minorHAnsi" w:cstheme="minorHAnsi"/>
                 <w:bCs/>
                 <w:lang w:val="en-GB" w:eastAsia="de-DE"/>
               </w:rPr>
-              <w:t>Niklas</w:t>
-            </w:r>
-            <w:proofErr w:type="spellEnd"/>
-          </w:p>
-          <w:p>
-            <w:pPr>
-              <w:tabs>
-                <w:tab w:val="left" w:pos="4050"/>
-              </w:tabs>
-              <w:autoSpaceDE w:val="0"/>
-              <w:autoSpaceDN w:val="0"/>
-              <w:adjustRightInd w:val="0"/>
-              <w:spacing w:after="0" w:line="240" w:lineRule="auto"/>
-              <w:cnfStyle w:val="000000100000" w:firstRow="0" w:lastRow="0" w:firstColumn="0" w:lastColumn="0" w:oddVBand="0" w:evenVBand="0" w:oddHBand="1" w:evenHBand="0" w:firstRowFirstColumn="0" w:firstRowLastColumn="0" w:lastRowFirstColumn="0" w:lastRowLastColumn="0"/>
+            </w:pPr>
+            <w:r>
               <w:rPr>
                 <w:rFonts w:asciiTheme="minorHAnsi" w:eastAsia="Times New Roman" w:hAnsiTheme="minorHAnsi" w:cstheme="minorHAnsi"/>
                 <w:bCs/>
                 <w:lang w:val="en-GB" w:eastAsia="de-DE"/>
               </w:rPr>
-            </w:pPr>
-            <w:proofErr w:type="spellStart"/>
-            <w:r>
-              <w:rPr>
-                <w:rFonts w:asciiTheme="minorHAnsi" w:eastAsia="Times New Roman" w:hAnsiTheme="minorHAnsi" w:cstheme="minorHAnsi"/>
-                <w:bCs/>
-                <w:lang w:val="en-GB" w:eastAsia="de-DE"/>
-              </w:rPr>
-              <w:t>Doppelbauer</w:t>
-            </w:r>
-            <w:proofErr w:type="spellEnd"/>
-            <w:r>
-              <w:rPr>
-                <w:rFonts w:asciiTheme="minorHAnsi" w:eastAsia="Times New Roman" w:hAnsiTheme="minorHAnsi" w:cstheme="minorHAnsi"/>
-                <w:bCs/>
-                <w:lang w:val="en-GB" w:eastAsia="de-DE"/>
-              </w:rPr>
-              <w:t xml:space="preserve"> Josef</w:t>
+              <w:t>Doppelbauer Josef</w:t>
             </w:r>
           </w:p>
         </w:tc>
@@ -2260,25 +2038,7 @@
                 <w:bCs/>
                 <w:lang w:val="de-DE" w:eastAsia="de-DE"/>
               </w:rPr>
-              <w:t xml:space="preserve"> und Besprechung der </w:t>
-            </w:r>
-            <w:proofErr w:type="spellStart"/>
-            <w:r>
-              <w:rPr>
-                <w:rFonts w:asciiTheme="minorHAnsi" w:eastAsia="Times New Roman" w:hAnsiTheme="minorHAnsi" w:cstheme="minorHAnsi"/>
-                <w:bCs/>
-                <w:lang w:val="de-DE" w:eastAsia="de-DE"/>
-              </w:rPr>
-              <w:t>Funktiunalität</w:t>
-            </w:r>
-            <w:proofErr w:type="spellEnd"/>
-            <w:r>
-              <w:rPr>
-                <w:rFonts w:asciiTheme="minorHAnsi" w:eastAsia="Times New Roman" w:hAnsiTheme="minorHAnsi" w:cstheme="minorHAnsi"/>
-                <w:bCs/>
-                <w:lang w:val="de-DE" w:eastAsia="de-DE"/>
-              </w:rPr>
-              <w:t xml:space="preserve">. </w:t>
+              <w:t xml:space="preserve"> und Besprechung der Funktiunalität. </w:t>
             </w:r>
           </w:p>
           <w:p>
@@ -2362,95 +2122,23 @@
                 <w:bCs/>
                 <w:lang w:val="de-DE" w:eastAsia="de-DE"/>
               </w:rPr>
-              <w:t xml:space="preserve">Klärung der Frage, wie die Daten der Zähler (Strom, Gas, Wasser, </w:t>
-            </w:r>
-            <w:proofErr w:type="gramStart"/>
-            <w:r>
-              <w:rPr>
-                <w:rFonts w:asciiTheme="minorHAnsi" w:eastAsia="Times New Roman" w:hAnsiTheme="minorHAnsi" w:cstheme="minorHAnsi"/>
-                <w:bCs/>
-                <w:lang w:val="de-DE" w:eastAsia="de-DE"/>
-              </w:rPr>
-              <w:t>Wärmemenge,…</w:t>
-            </w:r>
-            <w:proofErr w:type="gramEnd"/>
-            <w:r>
-              <w:rPr>
-                <w:rFonts w:asciiTheme="minorHAnsi" w:eastAsia="Times New Roman" w:hAnsiTheme="minorHAnsi" w:cstheme="minorHAnsi"/>
-                <w:bCs/>
-                <w:lang w:val="de-DE" w:eastAsia="de-DE"/>
-              </w:rPr>
-              <w:t>)</w:t>
-            </w:r>
-            <w:r>
-              <w:rPr>
-                <w:rFonts w:asciiTheme="minorHAnsi" w:eastAsia="Times New Roman" w:hAnsiTheme="minorHAnsi" w:cstheme="minorHAnsi"/>
-                <w:bCs/>
-                <w:lang w:val="de-DE" w:eastAsia="de-DE"/>
-              </w:rPr>
-              <w:t xml:space="preserve"> über Raspberry </w:t>
-            </w:r>
-            <w:proofErr w:type="spellStart"/>
-            <w:r>
-              <w:rPr>
-                <w:rFonts w:asciiTheme="minorHAnsi" w:eastAsia="Times New Roman" w:hAnsiTheme="minorHAnsi" w:cstheme="minorHAnsi"/>
-                <w:bCs/>
-                <w:lang w:val="de-DE" w:eastAsia="de-DE"/>
-              </w:rPr>
-              <w:t>Pi‘</w:t>
-            </w:r>
-            <w:r>
-              <w:rPr>
-                <w:rFonts w:asciiTheme="minorHAnsi" w:eastAsia="Times New Roman" w:hAnsiTheme="minorHAnsi" w:cstheme="minorHAnsi"/>
-                <w:bCs/>
-                <w:lang w:val="de-DE" w:eastAsia="de-DE"/>
-              </w:rPr>
-              <w:t>s</w:t>
-            </w:r>
-            <w:proofErr w:type="spellEnd"/>
-            <w:r>
-              <w:rPr>
-                <w:rFonts w:asciiTheme="minorHAnsi" w:eastAsia="Times New Roman" w:hAnsiTheme="minorHAnsi" w:cstheme="minorHAnsi"/>
-                <w:bCs/>
-                <w:lang w:val="de-DE" w:eastAsia="de-DE"/>
-              </w:rPr>
-              <w:t xml:space="preserve"> ausgelesen werden können, da diese verschlüsselt aus den Zählern heraus kommen – Code zum Entschlüsseln kann bei </w:t>
-            </w:r>
-            <w:proofErr w:type="spellStart"/>
-            <w:r>
-              <w:rPr>
-                <w:rFonts w:asciiTheme="minorHAnsi" w:eastAsia="Times New Roman" w:hAnsiTheme="minorHAnsi" w:cstheme="minorHAnsi"/>
-                <w:bCs/>
-                <w:lang w:val="de-DE" w:eastAsia="de-DE"/>
-              </w:rPr>
-              <w:t>NetzOnline</w:t>
-            </w:r>
-            <w:proofErr w:type="spellEnd"/>
-            <w:r>
-              <w:rPr>
-                <w:rFonts w:asciiTheme="minorHAnsi" w:eastAsia="Times New Roman" w:hAnsiTheme="minorHAnsi" w:cstheme="minorHAnsi"/>
-                <w:bCs/>
-                <w:lang w:val="de-DE" w:eastAsia="de-DE"/>
-              </w:rPr>
-              <w:t xml:space="preserve"> bzw. </w:t>
-            </w:r>
-            <w:proofErr w:type="spellStart"/>
-            <w:r>
-              <w:rPr>
-                <w:rFonts w:asciiTheme="minorHAnsi" w:eastAsia="Times New Roman" w:hAnsiTheme="minorHAnsi" w:cstheme="minorHAnsi"/>
-                <w:bCs/>
-                <w:lang w:val="de-DE" w:eastAsia="de-DE"/>
-              </w:rPr>
-              <w:t>EnergieAG</w:t>
-            </w:r>
-            <w:proofErr w:type="spellEnd"/>
-            <w:r>
-              <w:rPr>
-                <w:rFonts w:asciiTheme="minorHAnsi" w:eastAsia="Times New Roman" w:hAnsiTheme="minorHAnsi" w:cstheme="minorHAnsi"/>
-                <w:bCs/>
-                <w:lang w:val="de-DE" w:eastAsia="de-DE"/>
-              </w:rPr>
-              <w:t xml:space="preserve"> angefragt werden </w:t>
+              <w:t>Klärung der Frage, wie die Daten der Zähler (Strom, Gas, Wasser, Wärmemenge,…)</w:t>
+            </w:r>
+            <w:r>
+              <w:rPr>
+                <w:rFonts w:asciiTheme="minorHAnsi" w:eastAsia="Times New Roman" w:hAnsiTheme="minorHAnsi" w:cstheme="minorHAnsi"/>
+                <w:bCs/>
+                <w:lang w:val="de-DE" w:eastAsia="de-DE"/>
+              </w:rPr>
+              <w:t xml:space="preserve"> über Raspberry Pi‘</w:t>
+            </w:r>
+            <w:r>
+              <w:rPr>
+                <w:rFonts w:asciiTheme="minorHAnsi" w:eastAsia="Times New Roman" w:hAnsiTheme="minorHAnsi" w:cstheme="minorHAnsi"/>
+                <w:bCs/>
+                <w:lang w:val="de-DE" w:eastAsia="de-DE"/>
+              </w:rPr>
+              <w:t xml:space="preserve">s ausgelesen werden können, da diese verschlüsselt aus den Zählern heraus kommen – Code zum Entschlüsseln kann bei NetzOnline bzw. EnergieAG angefragt werden </w:t>
             </w:r>
             <w:r>
               <w:rPr>
@@ -2508,51 +2196,15 @@
                 <w:bCs/>
                 <w:lang w:val="de-DE" w:eastAsia="de-DE"/>
               </w:rPr>
-              <w:t xml:space="preserve">Besprechung des Themas Speicherpunkte. Es soll möglich </w:t>
-            </w:r>
-            <w:proofErr w:type="gramStart"/>
-            <w:r>
-              <w:rPr>
-                <w:rFonts w:asciiTheme="minorHAnsi" w:eastAsia="Times New Roman" w:hAnsiTheme="minorHAnsi" w:cstheme="minorHAnsi"/>
-                <w:bCs/>
-                <w:lang w:val="de-DE" w:eastAsia="de-DE"/>
-              </w:rPr>
-              <w:t>sein Speicherpunkte</w:t>
-            </w:r>
-            <w:proofErr w:type="gramEnd"/>
-            <w:r>
-              <w:rPr>
-                <w:rFonts w:asciiTheme="minorHAnsi" w:eastAsia="Times New Roman" w:hAnsiTheme="minorHAnsi" w:cstheme="minorHAnsi"/>
-                <w:bCs/>
-                <w:lang w:val="de-DE" w:eastAsia="de-DE"/>
-              </w:rPr>
-              <w:t xml:space="preserve"> zu erstellen. Das heißt, dass auch Zählertypen angelegt werden können, welche noch nicht existieren bzw. programmiertechnisch umgesetzt wurden. </w:t>
-            </w:r>
-            <w:r>
-              <w:rPr>
-                <w:rFonts w:asciiTheme="minorHAnsi" w:eastAsia="Times New Roman" w:hAnsiTheme="minorHAnsi" w:cstheme="minorHAnsi"/>
-                <w:bCs/>
-                <w:lang w:val="de-DE" w:eastAsia="de-DE"/>
-              </w:rPr>
-              <w:t xml:space="preserve">Hier soll es möglich sein den Speicherpunkten bzw. „virtuellen Zählern“ bereits Daten wie Name, Standort, Einheit, </w:t>
-            </w:r>
-            <w:proofErr w:type="gramStart"/>
-            <w:r>
-              <w:rPr>
-                <w:rFonts w:asciiTheme="minorHAnsi" w:eastAsia="Times New Roman" w:hAnsiTheme="minorHAnsi" w:cstheme="minorHAnsi"/>
-                <w:bCs/>
-                <w:lang w:val="de-DE" w:eastAsia="de-DE"/>
-              </w:rPr>
-              <w:t>Typ,…</w:t>
-            </w:r>
-            <w:proofErr w:type="gramEnd"/>
-            <w:r>
-              <w:rPr>
-                <w:rFonts w:asciiTheme="minorHAnsi" w:eastAsia="Times New Roman" w:hAnsiTheme="minorHAnsi" w:cstheme="minorHAnsi"/>
-                <w:bCs/>
-                <w:lang w:val="de-DE" w:eastAsia="de-DE"/>
-              </w:rPr>
-              <w:t xml:space="preserve"> zu geben. Dies hat den Sinn, dass das System modular erweiterbar ist.</w:t>
+              <w:t xml:space="preserve">Besprechung des Themas Speicherpunkte. Es soll möglich sein Speicherpunkte zu erstellen. Das heißt, dass auch Zählertypen angelegt werden können, welche noch nicht existieren bzw. programmiertechnisch umgesetzt wurden. </w:t>
+            </w:r>
+            <w:r>
+              <w:rPr>
+                <w:rFonts w:asciiTheme="minorHAnsi" w:eastAsia="Times New Roman" w:hAnsiTheme="minorHAnsi" w:cstheme="minorHAnsi"/>
+                <w:bCs/>
+                <w:lang w:val="de-DE" w:eastAsia="de-DE"/>
+              </w:rPr>
+              <w:t>Hier soll es möglich sein den Speicherpunkten bzw. „virtuellen Zählern“ bereits Daten wie Name, Standort, Einheit, Typ,… zu geben. Dies hat den Sinn, dass das System modular erweiterbar ist.</w:t>
             </w:r>
           </w:p>
           <w:p>
@@ -2652,43 +2304,7 @@
                 <w:bCs/>
                 <w:lang w:val="de-DE" w:eastAsia="de-DE"/>
               </w:rPr>
-              <w:t xml:space="preserve">Benachrichtigungen/Warnungen: Hier soll Rücksicht auf Anomalien (Außentemperatur, </w:t>
-            </w:r>
-            <w:proofErr w:type="gramStart"/>
-            <w:r>
-              <w:rPr>
-                <w:rFonts w:asciiTheme="minorHAnsi" w:eastAsia="Times New Roman" w:hAnsiTheme="minorHAnsi" w:cstheme="minorHAnsi"/>
-                <w:bCs/>
-                <w:lang w:val="de-DE" w:eastAsia="de-DE"/>
-              </w:rPr>
-              <w:t>Jahreszeit,…</w:t>
-            </w:r>
-            <w:proofErr w:type="gramEnd"/>
-            <w:r>
-              <w:rPr>
-                <w:rFonts w:asciiTheme="minorHAnsi" w:eastAsia="Times New Roman" w:hAnsiTheme="minorHAnsi" w:cstheme="minorHAnsi"/>
-                <w:bCs/>
-                <w:lang w:val="de-DE" w:eastAsia="de-DE"/>
-              </w:rPr>
-              <w:t xml:space="preserve">) genommen werden können. </w:t>
-            </w:r>
-            <w:proofErr w:type="spellStart"/>
-            <w:r>
-              <w:rPr>
-                <w:rFonts w:asciiTheme="minorHAnsi" w:eastAsia="Times New Roman" w:hAnsiTheme="minorHAnsi" w:cstheme="minorHAnsi"/>
-                <w:bCs/>
-                <w:lang w:val="de-DE" w:eastAsia="de-DE"/>
-              </w:rPr>
-              <w:t>Zählerbezeichung</w:t>
-            </w:r>
-            <w:proofErr w:type="spellEnd"/>
-            <w:r>
-              <w:rPr>
-                <w:rFonts w:asciiTheme="minorHAnsi" w:eastAsia="Times New Roman" w:hAnsiTheme="minorHAnsi" w:cstheme="minorHAnsi"/>
-                <w:bCs/>
-                <w:lang w:val="de-DE" w:eastAsia="de-DE"/>
-              </w:rPr>
-              <w:t xml:space="preserve"> soll als Benachrichtigung auf der Website mit angezeigt werden, wenn der Stromverbrauch den festgelegten Rahmen übersteigt.</w:t>
+              <w:t>Benachrichtigungen/Warnungen: Hier soll Rücksicht auf Anomalien (Außentemperatur, Jahreszeit,…) genommen werden können. Zählerbezeichung soll als Benachrichtigung auf der Website mit angezeigt werden, wenn der Stromverbrauch den festgelegten Rahmen übersteigt.</w:t>
             </w:r>
             <w:r>
               <w:rPr>
@@ -2740,6 +2356,320 @@
               </w:rPr>
               <w:t>Gesprächsdauer: ca. 30 Minuten</w:t>
             </w:r>
+          </w:p>
+        </w:tc>
+      </w:tr>
+      <w:tr>
+        <w:trPr>
+          <w:trHeight w:val="329"/>
+        </w:trPr>
+        <w:tc>
+          <w:tcPr>
+            <w:cnfStyle w:val="001000000000" w:firstRow="0" w:lastRow="0" w:firstColumn="1" w:lastColumn="0" w:oddVBand="0" w:evenVBand="0" w:oddHBand="0" w:evenHBand="0" w:firstRowFirstColumn="0" w:firstRowLastColumn="0" w:lastRowFirstColumn="0" w:lastRowLastColumn="0"/>
+            <w:tcW w:w="1242" w:type="dxa"/>
+          </w:tcPr>
+          <w:p>
+            <w:pPr>
+              <w:tabs>
+                <w:tab w:val="left" w:pos="4050"/>
+              </w:tabs>
+              <w:autoSpaceDE w:val="0"/>
+              <w:autoSpaceDN w:val="0"/>
+              <w:adjustRightInd w:val="0"/>
+              <w:spacing w:after="0" w:line="240" w:lineRule="auto"/>
+              <w:rPr>
+                <w:rFonts w:asciiTheme="minorHAnsi" w:eastAsia="Times New Roman" w:hAnsiTheme="minorHAnsi" w:cstheme="minorHAnsi"/>
+                <w:lang w:val="de-DE" w:eastAsia="de-DE"/>
+              </w:rPr>
+            </w:pPr>
+            <w:r>
+              <w:rPr>
+                <w:rFonts w:asciiTheme="minorHAnsi" w:eastAsia="Times New Roman" w:hAnsiTheme="minorHAnsi" w:cstheme="minorHAnsi"/>
+                <w:b w:val="0"/>
+                <w:lang w:val="de-DE" w:eastAsia="de-DE"/>
+              </w:rPr>
+              <w:lastRenderedPageBreak/>
+              <w:t>25.10.2017</w:t>
+            </w:r>
+          </w:p>
+        </w:tc>
+        <w:tc>
+          <w:tcPr>
+            <w:tcW w:w="2302" w:type="dxa"/>
+          </w:tcPr>
+          <w:p>
+            <w:pPr>
+              <w:tabs>
+                <w:tab w:val="left" w:pos="4050"/>
+              </w:tabs>
+              <w:autoSpaceDE w:val="0"/>
+              <w:autoSpaceDN w:val="0"/>
+              <w:adjustRightInd w:val="0"/>
+              <w:spacing w:after="0" w:line="240" w:lineRule="auto"/>
+              <w:cnfStyle w:val="000000000000" w:firstRow="0" w:lastRow="0" w:firstColumn="0" w:lastColumn="0" w:oddVBand="0" w:evenVBand="0" w:oddHBand="0" w:evenHBand="0" w:firstRowFirstColumn="0" w:firstRowLastColumn="0" w:lastRowFirstColumn="0" w:lastRowLastColumn="0"/>
+              <w:rPr>
+                <w:rFonts w:asciiTheme="minorHAnsi" w:eastAsia="Times New Roman" w:hAnsiTheme="minorHAnsi" w:cstheme="minorHAnsi"/>
+                <w:bCs/>
+                <w:lang w:val="en-GB" w:eastAsia="de-DE"/>
+              </w:rPr>
+            </w:pPr>
+            <w:r>
+              <w:rPr>
+                <w:rFonts w:asciiTheme="minorHAnsi" w:eastAsia="Times New Roman" w:hAnsiTheme="minorHAnsi" w:cstheme="minorHAnsi"/>
+                <w:bCs/>
+                <w:lang w:val="en-GB" w:eastAsia="de-DE"/>
+              </w:rPr>
+              <w:t>Knoll Lukas</w:t>
+            </w:r>
+          </w:p>
+          <w:p>
+            <w:pPr>
+              <w:tabs>
+                <w:tab w:val="left" w:pos="4050"/>
+              </w:tabs>
+              <w:autoSpaceDE w:val="0"/>
+              <w:autoSpaceDN w:val="0"/>
+              <w:adjustRightInd w:val="0"/>
+              <w:spacing w:after="0" w:line="240" w:lineRule="auto"/>
+              <w:cnfStyle w:val="000000000000" w:firstRow="0" w:lastRow="0" w:firstColumn="0" w:lastColumn="0" w:oddVBand="0" w:evenVBand="0" w:oddHBand="0" w:evenHBand="0" w:firstRowFirstColumn="0" w:firstRowLastColumn="0" w:lastRowFirstColumn="0" w:lastRowLastColumn="0"/>
+              <w:rPr>
+                <w:rFonts w:asciiTheme="minorHAnsi" w:eastAsia="Times New Roman" w:hAnsiTheme="minorHAnsi" w:cstheme="minorHAnsi"/>
+                <w:bCs/>
+                <w:lang w:val="en-GB" w:eastAsia="de-DE"/>
+              </w:rPr>
+            </w:pPr>
+            <w:r>
+              <w:rPr>
+                <w:rFonts w:asciiTheme="minorHAnsi" w:eastAsia="Times New Roman" w:hAnsiTheme="minorHAnsi" w:cstheme="minorHAnsi"/>
+                <w:bCs/>
+                <w:lang w:val="en-GB" w:eastAsia="de-DE"/>
+              </w:rPr>
+              <w:t>Mandl Sebastian</w:t>
+            </w:r>
+          </w:p>
+          <w:p>
+            <w:pPr>
+              <w:tabs>
+                <w:tab w:val="left" w:pos="4050"/>
+              </w:tabs>
+              <w:autoSpaceDE w:val="0"/>
+              <w:autoSpaceDN w:val="0"/>
+              <w:adjustRightInd w:val="0"/>
+              <w:spacing w:after="0" w:line="240" w:lineRule="auto"/>
+              <w:cnfStyle w:val="000000000000" w:firstRow="0" w:lastRow="0" w:firstColumn="0" w:lastColumn="0" w:oddVBand="0" w:evenVBand="0" w:oddHBand="0" w:evenHBand="0" w:firstRowFirstColumn="0" w:firstRowLastColumn="0" w:lastRowFirstColumn="0" w:lastRowLastColumn="0"/>
+              <w:rPr>
+                <w:rFonts w:asciiTheme="minorHAnsi" w:eastAsia="Times New Roman" w:hAnsiTheme="minorHAnsi" w:cstheme="minorHAnsi"/>
+                <w:bCs/>
+                <w:lang w:val="en-GB" w:eastAsia="de-DE"/>
+              </w:rPr>
+            </w:pPr>
+            <w:r>
+              <w:rPr>
+                <w:rFonts w:asciiTheme="minorHAnsi" w:eastAsia="Times New Roman" w:hAnsiTheme="minorHAnsi" w:cstheme="minorHAnsi"/>
+                <w:bCs/>
+                <w:lang w:val="en-GB" w:eastAsia="de-DE"/>
+              </w:rPr>
+              <w:t>Graf Niklas</w:t>
+            </w:r>
+          </w:p>
+          <w:p>
+            <w:pPr>
+              <w:tabs>
+                <w:tab w:val="left" w:pos="4050"/>
+              </w:tabs>
+              <w:autoSpaceDE w:val="0"/>
+              <w:autoSpaceDN w:val="0"/>
+              <w:adjustRightInd w:val="0"/>
+              <w:spacing w:after="0" w:line="240" w:lineRule="auto"/>
+              <w:cnfStyle w:val="000000000000" w:firstRow="0" w:lastRow="0" w:firstColumn="0" w:lastColumn="0" w:oddVBand="0" w:evenVBand="0" w:oddHBand="0" w:evenHBand="0" w:firstRowFirstColumn="0" w:firstRowLastColumn="0" w:lastRowFirstColumn="0" w:lastRowLastColumn="0"/>
+              <w:rPr>
+                <w:rFonts w:asciiTheme="minorHAnsi" w:eastAsia="Times New Roman" w:hAnsiTheme="minorHAnsi" w:cstheme="minorHAnsi"/>
+                <w:bCs/>
+                <w:lang w:val="en-GB" w:eastAsia="de-DE"/>
+              </w:rPr>
+            </w:pPr>
+            <w:r>
+              <w:rPr>
+                <w:rFonts w:asciiTheme="minorHAnsi" w:eastAsia="Times New Roman" w:hAnsiTheme="minorHAnsi" w:cstheme="minorHAnsi"/>
+                <w:bCs/>
+                <w:lang w:val="en-GB" w:eastAsia="de-DE"/>
+              </w:rPr>
+              <w:t>Doppelbauer Josef</w:t>
+            </w:r>
+          </w:p>
+        </w:tc>
+        <w:tc>
+          <w:tcPr>
+            <w:tcW w:w="6230" w:type="dxa"/>
+          </w:tcPr>
+          <w:p>
+            <w:pPr>
+              <w:tabs>
+                <w:tab w:val="left" w:pos="4050"/>
+              </w:tabs>
+              <w:autoSpaceDE w:val="0"/>
+              <w:autoSpaceDN w:val="0"/>
+              <w:adjustRightInd w:val="0"/>
+              <w:spacing w:after="0" w:line="240" w:lineRule="auto"/>
+              <w:cnfStyle w:val="000000000000" w:firstRow="0" w:lastRow="0" w:firstColumn="0" w:lastColumn="0" w:oddVBand="0" w:evenVBand="0" w:oddHBand="0" w:evenHBand="0" w:firstRowFirstColumn="0" w:firstRowLastColumn="0" w:lastRowFirstColumn="0" w:lastRowLastColumn="0"/>
+              <w:rPr>
+                <w:rFonts w:asciiTheme="minorHAnsi" w:eastAsia="Times New Roman" w:hAnsiTheme="minorHAnsi" w:cstheme="minorHAnsi"/>
+                <w:bCs/>
+                <w:lang w:val="de-DE" w:eastAsia="de-DE"/>
+              </w:rPr>
+            </w:pPr>
+            <w:r>
+              <w:rPr>
+                <w:rFonts w:asciiTheme="minorHAnsi" w:eastAsia="Times New Roman" w:hAnsiTheme="minorHAnsi" w:cstheme="minorHAnsi"/>
+                <w:bCs/>
+                <w:lang w:val="de-DE" w:eastAsia="de-DE"/>
+              </w:rPr>
+              <w:t>Gespräch über den Fortschritt des Projekts.</w:t>
+            </w:r>
+          </w:p>
+          <w:p>
+            <w:pPr>
+              <w:tabs>
+                <w:tab w:val="left" w:pos="4050"/>
+              </w:tabs>
+              <w:autoSpaceDE w:val="0"/>
+              <w:autoSpaceDN w:val="0"/>
+              <w:adjustRightInd w:val="0"/>
+              <w:spacing w:after="0" w:line="240" w:lineRule="auto"/>
+              <w:cnfStyle w:val="000000000000" w:firstRow="0" w:lastRow="0" w:firstColumn="0" w:lastColumn="0" w:oddVBand="0" w:evenVBand="0" w:oddHBand="0" w:evenHBand="0" w:firstRowFirstColumn="0" w:firstRowLastColumn="0" w:lastRowFirstColumn="0" w:lastRowLastColumn="0"/>
+              <w:rPr>
+                <w:rFonts w:asciiTheme="minorHAnsi" w:eastAsia="Times New Roman" w:hAnsiTheme="minorHAnsi" w:cstheme="minorHAnsi"/>
+                <w:bCs/>
+                <w:lang w:val="de-DE" w:eastAsia="de-DE"/>
+              </w:rPr>
+            </w:pPr>
+            <w:r>
+              <w:rPr>
+                <w:rFonts w:asciiTheme="minorHAnsi" w:eastAsia="Times New Roman" w:hAnsiTheme="minorHAnsi" w:cstheme="minorHAnsi"/>
+                <w:bCs/>
+                <w:lang w:val="de-DE" w:eastAsia="de-DE"/>
+              </w:rPr>
+              <w:t>Next-Project muss überarbeitet und auf neuesten Stand gebracht werden.</w:t>
+            </w:r>
+          </w:p>
+          <w:p>
+            <w:pPr>
+              <w:tabs>
+                <w:tab w:val="left" w:pos="4050"/>
+              </w:tabs>
+              <w:autoSpaceDE w:val="0"/>
+              <w:autoSpaceDN w:val="0"/>
+              <w:adjustRightInd w:val="0"/>
+              <w:spacing w:after="0" w:line="240" w:lineRule="auto"/>
+              <w:cnfStyle w:val="000000000000" w:firstRow="0" w:lastRow="0" w:firstColumn="0" w:lastColumn="0" w:oddVBand="0" w:evenVBand="0" w:oddHBand="0" w:evenHBand="0" w:firstRowFirstColumn="0" w:firstRowLastColumn="0" w:lastRowFirstColumn="0" w:lastRowLastColumn="0"/>
+              <w:rPr>
+                <w:rFonts w:asciiTheme="minorHAnsi" w:eastAsia="Times New Roman" w:hAnsiTheme="minorHAnsi" w:cstheme="minorHAnsi"/>
+                <w:bCs/>
+                <w:lang w:val="de-DE" w:eastAsia="de-DE"/>
+              </w:rPr>
+            </w:pPr>
+            <w:r>
+              <w:rPr>
+                <w:rFonts w:asciiTheme="minorHAnsi" w:eastAsia="Times New Roman" w:hAnsiTheme="minorHAnsi" w:cstheme="minorHAnsi"/>
+                <w:bCs/>
+                <w:lang w:val="de-DE" w:eastAsia="de-DE"/>
+              </w:rPr>
+              <w:t>Mandl muss sich das Raspberry Pi-Image bei Herrn Doppelbauer abholen, um an der Diplomarbeit weiterarbeiten zu können.</w:t>
+            </w:r>
+          </w:p>
+          <w:p>
+            <w:pPr>
+              <w:tabs>
+                <w:tab w:val="left" w:pos="4050"/>
+              </w:tabs>
+              <w:autoSpaceDE w:val="0"/>
+              <w:autoSpaceDN w:val="0"/>
+              <w:adjustRightInd w:val="0"/>
+              <w:spacing w:after="0" w:line="240" w:lineRule="auto"/>
+              <w:cnfStyle w:val="000000000000" w:firstRow="0" w:lastRow="0" w:firstColumn="0" w:lastColumn="0" w:oddVBand="0" w:evenVBand="0" w:oddHBand="0" w:evenHBand="0" w:firstRowFirstColumn="0" w:firstRowLastColumn="0" w:lastRowFirstColumn="0" w:lastRowLastColumn="0"/>
+              <w:rPr>
+                <w:rFonts w:asciiTheme="minorHAnsi" w:eastAsia="Times New Roman" w:hAnsiTheme="minorHAnsi" w:cstheme="minorHAnsi"/>
+                <w:bCs/>
+                <w:lang w:val="de-DE" w:eastAsia="de-DE"/>
+              </w:rPr>
+            </w:pPr>
+            <w:r>
+              <w:rPr>
+                <w:rFonts w:asciiTheme="minorHAnsi" w:eastAsia="Times New Roman" w:hAnsiTheme="minorHAnsi" w:cstheme="minorHAnsi"/>
+                <w:bCs/>
+                <w:lang w:val="de-DE" w:eastAsia="de-DE"/>
+              </w:rPr>
+              <w:t>Termin für nächstes Treffen wurde auf Donnerstag 9. November festgelegt.</w:t>
+            </w:r>
+          </w:p>
+          <w:p>
+            <w:pPr>
+              <w:tabs>
+                <w:tab w:val="left" w:pos="4050"/>
+              </w:tabs>
+              <w:autoSpaceDE w:val="0"/>
+              <w:autoSpaceDN w:val="0"/>
+              <w:adjustRightInd w:val="0"/>
+              <w:spacing w:after="0" w:line="240" w:lineRule="auto"/>
+              <w:cnfStyle w:val="000000000000" w:firstRow="0" w:lastRow="0" w:firstColumn="0" w:lastColumn="0" w:oddVBand="0" w:evenVBand="0" w:oddHBand="0" w:evenHBand="0" w:firstRowFirstColumn="0" w:firstRowLastColumn="0" w:lastRowFirstColumn="0" w:lastRowLastColumn="0"/>
+              <w:rPr>
+                <w:rFonts w:asciiTheme="minorHAnsi" w:eastAsia="Times New Roman" w:hAnsiTheme="minorHAnsi" w:cstheme="minorHAnsi"/>
+                <w:bCs/>
+                <w:lang w:val="de-DE" w:eastAsia="de-DE"/>
+              </w:rPr>
+            </w:pPr>
+            <w:r>
+              <w:rPr>
+                <w:rFonts w:asciiTheme="minorHAnsi" w:eastAsia="Times New Roman" w:hAnsiTheme="minorHAnsi" w:cstheme="minorHAnsi"/>
+                <w:bCs/>
+                <w:lang w:val="de-DE" w:eastAsia="de-DE"/>
+              </w:rPr>
+              <w:t>Ansonsten keine Fragen oder Unklarheiten. Jeder weiß was er zu tun hat und hat keine Probleme bei der Umsetzung seiner Aufgaben.</w:t>
+            </w:r>
+          </w:p>
+          <w:p>
+            <w:pPr>
+              <w:tabs>
+                <w:tab w:val="left" w:pos="4050"/>
+              </w:tabs>
+              <w:autoSpaceDE w:val="0"/>
+              <w:autoSpaceDN w:val="0"/>
+              <w:adjustRightInd w:val="0"/>
+              <w:spacing w:after="0" w:line="240" w:lineRule="auto"/>
+              <w:cnfStyle w:val="000000000000" w:firstRow="0" w:lastRow="0" w:firstColumn="0" w:lastColumn="0" w:oddVBand="0" w:evenVBand="0" w:oddHBand="0" w:evenHBand="0" w:firstRowFirstColumn="0" w:firstRowLastColumn="0" w:lastRowFirstColumn="0" w:lastRowLastColumn="0"/>
+              <w:rPr>
+                <w:rFonts w:asciiTheme="minorHAnsi" w:eastAsia="Times New Roman" w:hAnsiTheme="minorHAnsi" w:cstheme="minorHAnsi"/>
+                <w:bCs/>
+                <w:lang w:val="de-DE" w:eastAsia="de-DE"/>
+              </w:rPr>
+            </w:pPr>
+          </w:p>
+          <w:p>
+            <w:pPr>
+              <w:tabs>
+                <w:tab w:val="left" w:pos="4050"/>
+              </w:tabs>
+              <w:autoSpaceDE w:val="0"/>
+              <w:autoSpaceDN w:val="0"/>
+              <w:adjustRightInd w:val="0"/>
+              <w:spacing w:after="0" w:line="240" w:lineRule="auto"/>
+              <w:cnfStyle w:val="000000000000" w:firstRow="0" w:lastRow="0" w:firstColumn="0" w:lastColumn="0" w:oddVBand="0" w:evenVBand="0" w:oddHBand="0" w:evenHBand="0" w:firstRowFirstColumn="0" w:firstRowLastColumn="0" w:lastRowFirstColumn="0" w:lastRowLastColumn="0"/>
+              <w:rPr>
+                <w:rFonts w:asciiTheme="minorHAnsi" w:eastAsia="Times New Roman" w:hAnsiTheme="minorHAnsi" w:cstheme="minorHAnsi"/>
+                <w:bCs/>
+                <w:lang w:val="de-DE" w:eastAsia="de-DE"/>
+              </w:rPr>
+            </w:pPr>
+            <w:r>
+              <w:rPr>
+                <w:rFonts w:asciiTheme="minorHAnsi" w:eastAsia="Times New Roman" w:hAnsiTheme="minorHAnsi" w:cstheme="minorHAnsi"/>
+                <w:bCs/>
+                <w:lang w:val="de-DE" w:eastAsia="de-DE"/>
+              </w:rPr>
+              <w:t>Gesprächsdauer: ca. 15 Minuten</w:t>
+            </w:r>
+            <w:bookmarkStart w:id="0" w:name="_GoBack"/>
+            <w:bookmarkEnd w:id="0"/>
           </w:p>
         </w:tc>
       </w:tr>
@@ -2801,7 +2731,7 @@
                 <w:szCs w:val="24"/>
                 <w:lang w:val="de-DE" w:eastAsia="de-DE"/>
               </w:rPr>
-              <w:t>04</w:t>
+              <w:t>25</w:t>
             </w:r>
             <w:r>
               <w:rPr>
@@ -2821,8 +2751,6 @@
               </w:rPr>
               <w:t>10</w:t>
             </w:r>
-            <w:bookmarkStart w:id="0" w:name="_GoBack"/>
-            <w:bookmarkEnd w:id="0"/>
             <w:r>
               <w:rPr>
                 <w:rFonts w:ascii="Cambria" w:eastAsia="Times New Roman" w:hAnsi="Cambria" w:cs="TimesNewRoman"/>
@@ -6057,7 +5985,7 @@
 </file>
 
 <file path=customXml/itemProps1.xml><?xml version="1.0" encoding="utf-8"?>
-<ds:datastoreItem xmlns:ds="http://schemas.openxmlformats.org/officeDocument/2006/customXml" ds:itemID="{8AF36546-80C7-4CE7-A5F8-8D1CE7F11121}">
+<ds:datastoreItem xmlns:ds="http://schemas.openxmlformats.org/officeDocument/2006/customXml" ds:itemID="{23D19554-FB29-4985-BF66-F72680C9EEC4}">
   <ds:schemaRefs>
     <ds:schemaRef ds:uri="http://schemas.openxmlformats.org/officeDocument/2006/bibliography"/>
   </ds:schemaRefs>

</xml_diff>

<commit_message>
Gesprächsprotokoll + Android Notifications
</commit_message>
<xml_diff>
--- a/Planung/Protokolle/Begleitprotokoll.docx
+++ b/Planung/Protokolle/Begleitprotokoll.docx
@@ -2668,12 +2668,414 @@
               </w:rPr>
               <w:t>Gesprächsdauer: ca. 15 Minuten</w:t>
             </w:r>
+          </w:p>
+        </w:tc>
+      </w:tr>
+      <w:tr>
+        <w:trPr>
+          <w:cnfStyle w:val="000000100000" w:firstRow="0" w:lastRow="0" w:firstColumn="0" w:lastColumn="0" w:oddVBand="0" w:evenVBand="0" w:oddHBand="1" w:evenHBand="0" w:firstRowFirstColumn="0" w:firstRowLastColumn="0" w:lastRowFirstColumn="0" w:lastRowLastColumn="0"/>
+          <w:trHeight w:val="329"/>
+        </w:trPr>
+        <w:tc>
+          <w:tcPr>
+            <w:cnfStyle w:val="001000000000" w:firstRow="0" w:lastRow="0" w:firstColumn="1" w:lastColumn="0" w:oddVBand="0" w:evenVBand="0" w:oddHBand="0" w:evenHBand="0" w:firstRowFirstColumn="0" w:firstRowLastColumn="0" w:lastRowFirstColumn="0" w:lastRowLastColumn="0"/>
+            <w:tcW w:w="1242" w:type="dxa"/>
+          </w:tcPr>
+          <w:p>
+            <w:pPr>
+              <w:tabs>
+                <w:tab w:val="left" w:pos="4050"/>
+              </w:tabs>
+              <w:autoSpaceDE w:val="0"/>
+              <w:autoSpaceDN w:val="0"/>
+              <w:adjustRightInd w:val="0"/>
+              <w:spacing w:after="0" w:line="240" w:lineRule="auto"/>
+              <w:rPr>
+                <w:rFonts w:asciiTheme="minorHAnsi" w:eastAsia="Times New Roman" w:hAnsiTheme="minorHAnsi" w:cstheme="minorHAnsi"/>
+                <w:lang w:val="de-DE" w:eastAsia="de-DE"/>
+              </w:rPr>
+            </w:pPr>
+            <w:r>
+              <w:rPr>
+                <w:rFonts w:asciiTheme="minorHAnsi" w:eastAsia="Times New Roman" w:hAnsiTheme="minorHAnsi" w:cstheme="minorHAnsi"/>
+                <w:b w:val="0"/>
+                <w:lang w:val="de-DE" w:eastAsia="de-DE"/>
+              </w:rPr>
+              <w:t>09</w:t>
+            </w:r>
+            <w:r>
+              <w:rPr>
+                <w:rFonts w:asciiTheme="minorHAnsi" w:eastAsia="Times New Roman" w:hAnsiTheme="minorHAnsi" w:cstheme="minorHAnsi"/>
+                <w:b w:val="0"/>
+                <w:lang w:val="de-DE" w:eastAsia="de-DE"/>
+              </w:rPr>
+              <w:t>.1</w:t>
+            </w:r>
+            <w:r>
+              <w:rPr>
+                <w:rFonts w:asciiTheme="minorHAnsi" w:eastAsia="Times New Roman" w:hAnsiTheme="minorHAnsi" w:cstheme="minorHAnsi"/>
+                <w:b w:val="0"/>
+                <w:lang w:val="de-DE" w:eastAsia="de-DE"/>
+              </w:rPr>
+              <w:t>1</w:t>
+            </w:r>
+            <w:r>
+              <w:rPr>
+                <w:rFonts w:asciiTheme="minorHAnsi" w:eastAsia="Times New Roman" w:hAnsiTheme="minorHAnsi" w:cstheme="minorHAnsi"/>
+                <w:b w:val="0"/>
+                <w:lang w:val="de-DE" w:eastAsia="de-DE"/>
+              </w:rPr>
+              <w:t>.2017</w:t>
+            </w:r>
+          </w:p>
+        </w:tc>
+        <w:tc>
+          <w:tcPr>
+            <w:tcW w:w="2302" w:type="dxa"/>
+          </w:tcPr>
+          <w:p>
+            <w:pPr>
+              <w:tabs>
+                <w:tab w:val="left" w:pos="4050"/>
+              </w:tabs>
+              <w:autoSpaceDE w:val="0"/>
+              <w:autoSpaceDN w:val="0"/>
+              <w:adjustRightInd w:val="0"/>
+              <w:spacing w:after="0" w:line="240" w:lineRule="auto"/>
+              <w:cnfStyle w:val="000000100000" w:firstRow="0" w:lastRow="0" w:firstColumn="0" w:lastColumn="0" w:oddVBand="0" w:evenVBand="0" w:oddHBand="1" w:evenHBand="0" w:firstRowFirstColumn="0" w:firstRowLastColumn="0" w:lastRowFirstColumn="0" w:lastRowLastColumn="0"/>
+              <w:rPr>
+                <w:rFonts w:asciiTheme="minorHAnsi" w:eastAsia="Times New Roman" w:hAnsiTheme="minorHAnsi" w:cstheme="minorHAnsi"/>
+                <w:bCs/>
+                <w:lang w:val="en-GB" w:eastAsia="de-DE"/>
+              </w:rPr>
+            </w:pPr>
+            <w:r>
+              <w:rPr>
+                <w:rFonts w:asciiTheme="minorHAnsi" w:eastAsia="Times New Roman" w:hAnsiTheme="minorHAnsi" w:cstheme="minorHAnsi"/>
+                <w:bCs/>
+                <w:lang w:val="en-GB" w:eastAsia="de-DE"/>
+              </w:rPr>
+              <w:t>Knoll Lukas</w:t>
+            </w:r>
+          </w:p>
+          <w:p>
+            <w:pPr>
+              <w:tabs>
+                <w:tab w:val="left" w:pos="4050"/>
+              </w:tabs>
+              <w:autoSpaceDE w:val="0"/>
+              <w:autoSpaceDN w:val="0"/>
+              <w:adjustRightInd w:val="0"/>
+              <w:spacing w:after="0" w:line="240" w:lineRule="auto"/>
+              <w:cnfStyle w:val="000000100000" w:firstRow="0" w:lastRow="0" w:firstColumn="0" w:lastColumn="0" w:oddVBand="0" w:evenVBand="0" w:oddHBand="1" w:evenHBand="0" w:firstRowFirstColumn="0" w:firstRowLastColumn="0" w:lastRowFirstColumn="0" w:lastRowLastColumn="0"/>
+              <w:rPr>
+                <w:rFonts w:asciiTheme="minorHAnsi" w:eastAsia="Times New Roman" w:hAnsiTheme="minorHAnsi" w:cstheme="minorHAnsi"/>
+                <w:bCs/>
+                <w:lang w:val="en-GB" w:eastAsia="de-DE"/>
+              </w:rPr>
+            </w:pPr>
+            <w:r>
+              <w:rPr>
+                <w:rFonts w:asciiTheme="minorHAnsi" w:eastAsia="Times New Roman" w:hAnsiTheme="minorHAnsi" w:cstheme="minorHAnsi"/>
+                <w:bCs/>
+                <w:lang w:val="en-GB" w:eastAsia="de-DE"/>
+              </w:rPr>
+              <w:t>Mandl Sebastian</w:t>
+            </w:r>
+          </w:p>
+          <w:p>
+            <w:pPr>
+              <w:tabs>
+                <w:tab w:val="left" w:pos="4050"/>
+              </w:tabs>
+              <w:autoSpaceDE w:val="0"/>
+              <w:autoSpaceDN w:val="0"/>
+              <w:adjustRightInd w:val="0"/>
+              <w:spacing w:after="0" w:line="240" w:lineRule="auto"/>
+              <w:cnfStyle w:val="000000100000" w:firstRow="0" w:lastRow="0" w:firstColumn="0" w:lastColumn="0" w:oddVBand="0" w:evenVBand="0" w:oddHBand="1" w:evenHBand="0" w:firstRowFirstColumn="0" w:firstRowLastColumn="0" w:lastRowFirstColumn="0" w:lastRowLastColumn="0"/>
+              <w:rPr>
+                <w:rFonts w:asciiTheme="minorHAnsi" w:eastAsia="Times New Roman" w:hAnsiTheme="minorHAnsi" w:cstheme="minorHAnsi"/>
+                <w:bCs/>
+                <w:lang w:val="en-GB" w:eastAsia="de-DE"/>
+              </w:rPr>
+            </w:pPr>
+            <w:r>
+              <w:rPr>
+                <w:rFonts w:asciiTheme="minorHAnsi" w:eastAsia="Times New Roman" w:hAnsiTheme="minorHAnsi" w:cstheme="minorHAnsi"/>
+                <w:bCs/>
+                <w:lang w:val="en-GB" w:eastAsia="de-DE"/>
+              </w:rPr>
+              <w:t>Graf Niklas</w:t>
+            </w:r>
+          </w:p>
+          <w:p>
+            <w:pPr>
+              <w:tabs>
+                <w:tab w:val="left" w:pos="4050"/>
+              </w:tabs>
+              <w:autoSpaceDE w:val="0"/>
+              <w:autoSpaceDN w:val="0"/>
+              <w:adjustRightInd w:val="0"/>
+              <w:spacing w:after="0" w:line="240" w:lineRule="auto"/>
+              <w:cnfStyle w:val="000000100000" w:firstRow="0" w:lastRow="0" w:firstColumn="0" w:lastColumn="0" w:oddVBand="0" w:evenVBand="0" w:oddHBand="1" w:evenHBand="0" w:firstRowFirstColumn="0" w:firstRowLastColumn="0" w:lastRowFirstColumn="0" w:lastRowLastColumn="0"/>
+              <w:rPr>
+                <w:rFonts w:asciiTheme="minorHAnsi" w:eastAsia="Times New Roman" w:hAnsiTheme="minorHAnsi" w:cstheme="minorHAnsi"/>
+                <w:bCs/>
+                <w:lang w:val="en-GB" w:eastAsia="de-DE"/>
+              </w:rPr>
+            </w:pPr>
+            <w:r>
+              <w:rPr>
+                <w:rFonts w:asciiTheme="minorHAnsi" w:eastAsia="Times New Roman" w:hAnsiTheme="minorHAnsi" w:cstheme="minorHAnsi"/>
+                <w:bCs/>
+                <w:lang w:val="en-GB" w:eastAsia="de-DE"/>
+              </w:rPr>
+              <w:t>Doppelbauer Josef</w:t>
+            </w:r>
+          </w:p>
+        </w:tc>
+        <w:tc>
+          <w:tcPr>
+            <w:tcW w:w="6230" w:type="dxa"/>
+          </w:tcPr>
+          <w:p>
+            <w:pPr>
+              <w:tabs>
+                <w:tab w:val="left" w:pos="4050"/>
+              </w:tabs>
+              <w:autoSpaceDE w:val="0"/>
+              <w:autoSpaceDN w:val="0"/>
+              <w:adjustRightInd w:val="0"/>
+              <w:spacing w:after="0" w:line="240" w:lineRule="auto"/>
+              <w:cnfStyle w:val="000000100000" w:firstRow="0" w:lastRow="0" w:firstColumn="0" w:lastColumn="0" w:oddVBand="0" w:evenVBand="0" w:oddHBand="1" w:evenHBand="0" w:firstRowFirstColumn="0" w:firstRowLastColumn="0" w:lastRowFirstColumn="0" w:lastRowLastColumn="0"/>
+              <w:rPr>
+                <w:rFonts w:asciiTheme="minorHAnsi" w:eastAsia="Times New Roman" w:hAnsiTheme="minorHAnsi" w:cstheme="minorHAnsi"/>
+                <w:bCs/>
+                <w:lang w:val="de-DE" w:eastAsia="de-DE"/>
+              </w:rPr>
+            </w:pPr>
+            <w:r>
+              <w:rPr>
+                <w:rFonts w:asciiTheme="minorHAnsi" w:eastAsia="Times New Roman" w:hAnsiTheme="minorHAnsi" w:cstheme="minorHAnsi"/>
+                <w:bCs/>
+                <w:lang w:val="de-DE" w:eastAsia="de-DE"/>
+              </w:rPr>
+              <w:t>Gespräch über den Fortschritt des Projekts.</w:t>
+            </w:r>
+          </w:p>
+          <w:p>
+            <w:pPr>
+              <w:tabs>
+                <w:tab w:val="left" w:pos="4050"/>
+              </w:tabs>
+              <w:autoSpaceDE w:val="0"/>
+              <w:autoSpaceDN w:val="0"/>
+              <w:adjustRightInd w:val="0"/>
+              <w:spacing w:after="0" w:line="240" w:lineRule="auto"/>
+              <w:cnfStyle w:val="000000100000" w:firstRow="0" w:lastRow="0" w:firstColumn="0" w:lastColumn="0" w:oddVBand="0" w:evenVBand="0" w:oddHBand="1" w:evenHBand="0" w:firstRowFirstColumn="0" w:firstRowLastColumn="0" w:lastRowFirstColumn="0" w:lastRowLastColumn="0"/>
+              <w:rPr>
+                <w:rFonts w:asciiTheme="minorHAnsi" w:eastAsia="Times New Roman" w:hAnsiTheme="minorHAnsi" w:cstheme="minorHAnsi"/>
+                <w:bCs/>
+                <w:lang w:val="de-DE" w:eastAsia="de-DE"/>
+              </w:rPr>
+            </w:pPr>
+            <w:r>
+              <w:rPr>
+                <w:rFonts w:asciiTheme="minorHAnsi" w:eastAsia="Times New Roman" w:hAnsiTheme="minorHAnsi" w:cstheme="minorHAnsi"/>
+                <w:bCs/>
+                <w:lang w:val="de-DE" w:eastAsia="de-DE"/>
+              </w:rPr>
+              <w:t>Kurzer Informationsaustausch zwischen Mandl und Doppelbauer über das Raspberry Pi Image.</w:t>
+            </w:r>
+          </w:p>
+          <w:p>
+            <w:pPr>
+              <w:tabs>
+                <w:tab w:val="left" w:pos="4050"/>
+              </w:tabs>
+              <w:autoSpaceDE w:val="0"/>
+              <w:autoSpaceDN w:val="0"/>
+              <w:adjustRightInd w:val="0"/>
+              <w:spacing w:after="0" w:line="240" w:lineRule="auto"/>
+              <w:cnfStyle w:val="000000100000" w:firstRow="0" w:lastRow="0" w:firstColumn="0" w:lastColumn="0" w:oddVBand="0" w:evenVBand="0" w:oddHBand="1" w:evenHBand="0" w:firstRowFirstColumn="0" w:firstRowLastColumn="0" w:lastRowFirstColumn="0" w:lastRowLastColumn="0"/>
+              <w:rPr>
+                <w:rFonts w:asciiTheme="minorHAnsi" w:eastAsia="Times New Roman" w:hAnsiTheme="minorHAnsi" w:cstheme="minorHAnsi"/>
+                <w:bCs/>
+                <w:lang w:val="de-DE" w:eastAsia="de-DE"/>
+              </w:rPr>
+            </w:pPr>
+            <w:r>
+              <w:rPr>
+                <w:rFonts w:asciiTheme="minorHAnsi" w:eastAsia="Times New Roman" w:hAnsiTheme="minorHAnsi" w:cstheme="minorHAnsi"/>
+                <w:bCs/>
+                <w:lang w:val="de-DE" w:eastAsia="de-DE"/>
+              </w:rPr>
+              <w:t>Gemeinsames Durchsehen der NextProject-Planung. Ergebnis: Planung ist in Ordnung.</w:t>
+            </w:r>
+          </w:p>
+          <w:p>
+            <w:pPr>
+              <w:tabs>
+                <w:tab w:val="left" w:pos="4050"/>
+              </w:tabs>
+              <w:autoSpaceDE w:val="0"/>
+              <w:autoSpaceDN w:val="0"/>
+              <w:adjustRightInd w:val="0"/>
+              <w:spacing w:after="0" w:line="240" w:lineRule="auto"/>
+              <w:cnfStyle w:val="000000100000" w:firstRow="0" w:lastRow="0" w:firstColumn="0" w:lastColumn="0" w:oddVBand="0" w:evenVBand="0" w:oddHBand="1" w:evenHBand="0" w:firstRowFirstColumn="0" w:firstRowLastColumn="0" w:lastRowFirstColumn="0" w:lastRowLastColumn="0"/>
+              <w:rPr>
+                <w:rFonts w:asciiTheme="minorHAnsi" w:eastAsia="Times New Roman" w:hAnsiTheme="minorHAnsi" w:cstheme="minorHAnsi"/>
+                <w:bCs/>
+                <w:lang w:val="de-DE" w:eastAsia="de-DE"/>
+              </w:rPr>
+            </w:pPr>
+            <w:r>
+              <w:rPr>
+                <w:rFonts w:asciiTheme="minorHAnsi" w:eastAsia="Times New Roman" w:hAnsiTheme="minorHAnsi" w:cstheme="minorHAnsi"/>
+                <w:bCs/>
+                <w:lang w:val="de-DE" w:eastAsia="de-DE"/>
+              </w:rPr>
+              <w:t>Kurzes Gespräch, ob wir bei der Umsetzung Probleme haben und wie gut der Projektfortschritt ist.</w:t>
+            </w:r>
+          </w:p>
+          <w:p>
+            <w:pPr>
+              <w:tabs>
+                <w:tab w:val="left" w:pos="4050"/>
+              </w:tabs>
+              <w:autoSpaceDE w:val="0"/>
+              <w:autoSpaceDN w:val="0"/>
+              <w:adjustRightInd w:val="0"/>
+              <w:spacing w:after="0" w:line="240" w:lineRule="auto"/>
+              <w:cnfStyle w:val="000000100000" w:firstRow="0" w:lastRow="0" w:firstColumn="0" w:lastColumn="0" w:oddVBand="0" w:evenVBand="0" w:oddHBand="1" w:evenHBand="0" w:firstRowFirstColumn="0" w:firstRowLastColumn="0" w:lastRowFirstColumn="0" w:lastRowLastColumn="0"/>
+              <w:rPr>
+                <w:rFonts w:asciiTheme="minorHAnsi" w:eastAsia="Times New Roman" w:hAnsiTheme="minorHAnsi" w:cstheme="minorHAnsi"/>
+                <w:bCs/>
+                <w:lang w:val="de-DE" w:eastAsia="de-DE"/>
+              </w:rPr>
+            </w:pPr>
+            <w:r>
+              <w:rPr>
+                <w:rFonts w:asciiTheme="minorHAnsi" w:eastAsia="Times New Roman" w:hAnsiTheme="minorHAnsi" w:cstheme="minorHAnsi"/>
+                <w:bCs/>
+                <w:lang w:val="de-DE" w:eastAsia="de-DE"/>
+              </w:rPr>
+              <w:t>Ergebnis: Projektfortschritt liegt im Plan und es gibt keine Unklarheiten oder Probleme</w:t>
+            </w:r>
+            <w:r>
+              <w:rPr>
+                <w:rFonts w:asciiTheme="minorHAnsi" w:eastAsia="Times New Roman" w:hAnsiTheme="minorHAnsi" w:cstheme="minorHAnsi"/>
+                <w:bCs/>
+                <w:lang w:val="de-DE" w:eastAsia="de-DE"/>
+              </w:rPr>
+              <w:t>.</w:t>
+            </w:r>
+          </w:p>
+          <w:p>
+            <w:pPr>
+              <w:tabs>
+                <w:tab w:val="left" w:pos="4050"/>
+              </w:tabs>
+              <w:autoSpaceDE w:val="0"/>
+              <w:autoSpaceDN w:val="0"/>
+              <w:adjustRightInd w:val="0"/>
+              <w:spacing w:after="0" w:line="240" w:lineRule="auto"/>
+              <w:cnfStyle w:val="000000100000" w:firstRow="0" w:lastRow="0" w:firstColumn="0" w:lastColumn="0" w:oddVBand="0" w:evenVBand="0" w:oddHBand="1" w:evenHBand="0" w:firstRowFirstColumn="0" w:firstRowLastColumn="0" w:lastRowFirstColumn="0" w:lastRowLastColumn="0"/>
+              <w:rPr>
+                <w:rFonts w:asciiTheme="minorHAnsi" w:eastAsia="Times New Roman" w:hAnsiTheme="minorHAnsi" w:cstheme="minorHAnsi"/>
+                <w:bCs/>
+                <w:lang w:val="de-DE" w:eastAsia="de-DE"/>
+              </w:rPr>
+            </w:pPr>
+          </w:p>
+          <w:p>
+            <w:pPr>
+              <w:tabs>
+                <w:tab w:val="left" w:pos="4050"/>
+              </w:tabs>
+              <w:autoSpaceDE w:val="0"/>
+              <w:autoSpaceDN w:val="0"/>
+              <w:adjustRightInd w:val="0"/>
+              <w:spacing w:after="0" w:line="240" w:lineRule="auto"/>
+              <w:cnfStyle w:val="000000100000" w:firstRow="0" w:lastRow="0" w:firstColumn="0" w:lastColumn="0" w:oddVBand="0" w:evenVBand="0" w:oddHBand="1" w:evenHBand="0" w:firstRowFirstColumn="0" w:firstRowLastColumn="0" w:lastRowFirstColumn="0" w:lastRowLastColumn="0"/>
+              <w:rPr>
+                <w:rFonts w:asciiTheme="minorHAnsi" w:eastAsia="Times New Roman" w:hAnsiTheme="minorHAnsi" w:cstheme="minorHAnsi"/>
+                <w:bCs/>
+                <w:lang w:val="de-DE" w:eastAsia="de-DE"/>
+              </w:rPr>
+            </w:pPr>
+            <w:r>
+              <w:rPr>
+                <w:rFonts w:asciiTheme="minorHAnsi" w:eastAsia="Times New Roman" w:hAnsiTheme="minorHAnsi" w:cstheme="minorHAnsi"/>
+                <w:bCs/>
+                <w:lang w:val="de-DE" w:eastAsia="de-DE"/>
+              </w:rPr>
+              <w:t>Nächster Gesprächstermin wurde für den 23.November um ca. 11:40 vereinbart.</w:t>
+            </w:r>
             <w:bookmarkStart w:id="0" w:name="_GoBack"/>
             <w:bookmarkEnd w:id="0"/>
+          </w:p>
+          <w:p>
+            <w:pPr>
+              <w:tabs>
+                <w:tab w:val="left" w:pos="4050"/>
+              </w:tabs>
+              <w:autoSpaceDE w:val="0"/>
+              <w:autoSpaceDN w:val="0"/>
+              <w:adjustRightInd w:val="0"/>
+              <w:spacing w:after="0" w:line="240" w:lineRule="auto"/>
+              <w:cnfStyle w:val="000000100000" w:firstRow="0" w:lastRow="0" w:firstColumn="0" w:lastColumn="0" w:oddVBand="0" w:evenVBand="0" w:oddHBand="1" w:evenHBand="0" w:firstRowFirstColumn="0" w:firstRowLastColumn="0" w:lastRowFirstColumn="0" w:lastRowLastColumn="0"/>
+              <w:rPr>
+                <w:rFonts w:asciiTheme="minorHAnsi" w:eastAsia="Times New Roman" w:hAnsiTheme="minorHAnsi" w:cstheme="minorHAnsi"/>
+                <w:bCs/>
+                <w:lang w:val="de-DE" w:eastAsia="de-DE"/>
+              </w:rPr>
+            </w:pPr>
+          </w:p>
+          <w:p>
+            <w:pPr>
+              <w:tabs>
+                <w:tab w:val="left" w:pos="4050"/>
+              </w:tabs>
+              <w:autoSpaceDE w:val="0"/>
+              <w:autoSpaceDN w:val="0"/>
+              <w:adjustRightInd w:val="0"/>
+              <w:spacing w:after="0" w:line="240" w:lineRule="auto"/>
+              <w:cnfStyle w:val="000000100000" w:firstRow="0" w:lastRow="0" w:firstColumn="0" w:lastColumn="0" w:oddVBand="0" w:evenVBand="0" w:oddHBand="1" w:evenHBand="0" w:firstRowFirstColumn="0" w:firstRowLastColumn="0" w:lastRowFirstColumn="0" w:lastRowLastColumn="0"/>
+              <w:rPr>
+                <w:rFonts w:asciiTheme="minorHAnsi" w:eastAsia="Times New Roman" w:hAnsiTheme="minorHAnsi" w:cstheme="minorHAnsi"/>
+                <w:bCs/>
+                <w:lang w:val="de-DE" w:eastAsia="de-DE"/>
+              </w:rPr>
+            </w:pPr>
+            <w:r>
+              <w:rPr>
+                <w:rFonts w:asciiTheme="minorHAnsi" w:eastAsia="Times New Roman" w:hAnsiTheme="minorHAnsi" w:cstheme="minorHAnsi"/>
+                <w:bCs/>
+                <w:lang w:val="de-DE" w:eastAsia="de-DE"/>
+              </w:rPr>
+              <w:t>Gesprächsdauer: ca. 10 Minuten</w:t>
+            </w:r>
           </w:p>
         </w:tc>
       </w:tr>
     </w:tbl>
+    <w:p>
+      <w:pPr>
+        <w:autoSpaceDE w:val="0"/>
+        <w:autoSpaceDN w:val="0"/>
+        <w:adjustRightInd w:val="0"/>
+        <w:spacing w:after="240" w:line="240" w:lineRule="auto"/>
+        <w:rPr>
+          <w:rFonts w:ascii="Cambria" w:eastAsia="Times New Roman" w:hAnsi="Cambria" w:cs="TimesNewRoman,Bold"/>
+          <w:b/>
+          <w:bCs/>
+          <w:sz w:val="18"/>
+          <w:szCs w:val="18"/>
+          <w:lang w:eastAsia="de-DE"/>
+        </w:rPr>
+      </w:pPr>
+    </w:p>
     <w:p>
       <w:pPr>
         <w:autoSpaceDE w:val="0"/>
@@ -2731,7 +3133,7 @@
                 <w:szCs w:val="24"/>
                 <w:lang w:val="de-DE" w:eastAsia="de-DE"/>
               </w:rPr>
-              <w:t>25</w:t>
+              <w:t>09</w:t>
             </w:r>
             <w:r>
               <w:rPr>
@@ -2749,7 +3151,16 @@
                 <w:szCs w:val="24"/>
                 <w:lang w:val="de-DE" w:eastAsia="de-DE"/>
               </w:rPr>
-              <w:t>10</w:t>
+              <w:t>1</w:t>
+            </w:r>
+            <w:r>
+              <w:rPr>
+                <w:rFonts w:ascii="Cambria" w:eastAsia="Times New Roman" w:hAnsi="Cambria" w:cs="TimesNewRoman"/>
+                <w:sz w:val="24"/>
+                <w:szCs w:val="24"/>
+                <w:lang w:val="de-DE" w:eastAsia="de-DE"/>
+              </w:rPr>
+              <w:t>1</w:t>
             </w:r>
             <w:r>
               <w:rPr>
@@ -5985,7 +6396,7 @@
 </file>
 
 <file path=customXml/itemProps1.xml><?xml version="1.0" encoding="utf-8"?>
-<ds:datastoreItem xmlns:ds="http://schemas.openxmlformats.org/officeDocument/2006/customXml" ds:itemID="{23D19554-FB29-4985-BF66-F72680C9EEC4}">
+<ds:datastoreItem xmlns:ds="http://schemas.openxmlformats.org/officeDocument/2006/customXml" ds:itemID="{23152BB1-6880-4FF6-9C1B-DDB8C262BB6B}">
   <ds:schemaRefs>
     <ds:schemaRef ds:uri="http://schemas.openxmlformats.org/officeDocument/2006/bibliography"/>
   </ds:schemaRefs>

</xml_diff>